<commit_message>
updated tax deduction calculation
</commit_message>
<xml_diff>
--- a/assignment description/ABC payroll report .docx
+++ b/assignment description/ABC payroll report .docx
@@ -737,7 +737,6 @@
         </w:rPr>
         <w:t xml:space="preserve"> 201</w:t>
       </w:r>
-      <w:bookmarkStart w:id="0" w:name="_Toc527820155"/>
       <w:r>
         <w:rPr>
           <w:rFonts w:ascii="Times" w:hAnsi="Times" w:cs="Times"/>
@@ -757,6 +756,7 @@
           <w:sz w:val="28"/>
         </w:rPr>
       </w:pPr>
+      <w:bookmarkStart w:id="0" w:name="_Toc26276366"/>
       <w:r>
         <w:lastRenderedPageBreak/>
         <w:t>COPYRIGHT</w:t>
@@ -846,14 +846,30 @@
           <w:color w:val="000000"/>
           <w:szCs w:val="28"/>
         </w:rPr>
-        <w:t xml:space="preserve">d to the School of  </w:t>
-      </w:r>
-      <w:r>
-        <w:rPr>
-          <w:color w:val="000000"/>
-          <w:szCs w:val="28"/>
-        </w:rPr>
-        <w:t>Media and Creative arts</w:t>
+        <w:t xml:space="preserve">d to the School </w:t>
+      </w:r>
+      <w:proofErr w:type="gramStart"/>
+      <w:r>
+        <w:rPr>
+          <w:color w:val="000000"/>
+          <w:szCs w:val="28"/>
+        </w:rPr>
+        <w:t xml:space="preserve">of  </w:t>
+      </w:r>
+      <w:r>
+        <w:rPr>
+          <w:color w:val="000000"/>
+          <w:szCs w:val="28"/>
+        </w:rPr>
+        <w:t>Media</w:t>
+      </w:r>
+      <w:proofErr w:type="gramEnd"/>
+      <w:r>
+        <w:rPr>
+          <w:color w:val="000000"/>
+          <w:szCs w:val="28"/>
+        </w:rPr>
+        <w:t xml:space="preserve"> and Creative arts</w:t>
       </w:r>
       <w:r>
         <w:rPr>
@@ -985,7 +1001,7 @@
           <w:szCs w:val="28"/>
         </w:rPr>
       </w:pPr>
-      <w:bookmarkStart w:id="1" w:name="_Toc527820156"/>
+      <w:bookmarkStart w:id="1" w:name="_Toc26276367"/>
       <w:r>
         <w:lastRenderedPageBreak/>
         <w:t>ABSTRACT</w:t>
@@ -1119,55 +1135,7 @@
         <w:rPr>
           <w:szCs w:val="28"/>
         </w:rPr>
-        <w:t>Regular staff are paid a fixed gross salary each month, however their salary is prorated in</w:t>
-      </w:r>
-      <w:r>
-        <w:rPr>
-          <w:szCs w:val="28"/>
-        </w:rPr>
-        <w:t xml:space="preserve"> </w:t>
-      </w:r>
-      <w:r>
-        <w:rPr>
-          <w:szCs w:val="28"/>
-        </w:rPr>
-        <w:t>the event the employee does not clock 160 hours for the month. Whereas, Faculty salaries</w:t>
-      </w:r>
-      <w:r>
-        <w:rPr>
-          <w:szCs w:val="28"/>
-        </w:rPr>
-        <w:t xml:space="preserve"> </w:t>
-      </w:r>
-      <w:r>
-        <w:rPr>
-          <w:szCs w:val="28"/>
-        </w:rPr>
-        <w:t>are generated by the number of hours worked multiplied by their rate of pay plus a teaching</w:t>
-      </w:r>
-      <w:r>
-        <w:rPr>
-          <w:szCs w:val="28"/>
-        </w:rPr>
-        <w:t xml:space="preserve"> </w:t>
-      </w:r>
-      <w:r>
-        <w:rPr>
-          <w:szCs w:val="28"/>
-        </w:rPr>
-        <w:t>allowance. Faculty rate of pay and teaching allowances are influenced by their level of</w:t>
-      </w:r>
-      <w:r>
-        <w:rPr>
-          <w:szCs w:val="28"/>
-        </w:rPr>
-        <w:t xml:space="preserve"> </w:t>
-      </w:r>
-      <w:r>
-        <w:rPr>
-          <w:szCs w:val="28"/>
-        </w:rPr>
-        <w:t>qualifications.</w:t>
+        <w:t>Regular staff are paid a fixed gross salary each month, however their salary is prorated in the event the employee does not clock 160 hours for the month. Whereas, Faculty salaries are generated by the number of hours worked multiplied by their rate of pay plus a teaching allowance. Faculty rate of pay and teaching allowances are influenced by their level of qualifications.</w:t>
       </w:r>
     </w:p>
     <w:p>
@@ -1197,67 +1165,7 @@
         <w:rPr>
           <w:szCs w:val="28"/>
         </w:rPr>
-        <w:t>All employees must incur a CIT (Canadian Income tax), that is, 25% of their gross salary and</w:t>
-      </w:r>
-      <w:r>
-        <w:rPr>
-          <w:szCs w:val="28"/>
-        </w:rPr>
-        <w:t xml:space="preserve"> </w:t>
-      </w:r>
-      <w:r>
-        <w:rPr>
-          <w:szCs w:val="28"/>
-        </w:rPr>
-        <w:t>a h</w:t>
-      </w:r>
-      <w:r>
-        <w:rPr>
-          <w:szCs w:val="28"/>
-        </w:rPr>
-        <w:t>e</w:t>
-      </w:r>
-      <w:r>
-        <w:rPr>
-          <w:szCs w:val="28"/>
-        </w:rPr>
-        <w:t>alth surcharge fee on their income. However, all employees are entitled to a Personal</w:t>
-      </w:r>
-      <w:r>
-        <w:rPr>
-          <w:szCs w:val="28"/>
-        </w:rPr>
-        <w:t xml:space="preserve"> </w:t>
-      </w:r>
-      <w:r>
-        <w:rPr>
-          <w:szCs w:val="28"/>
-        </w:rPr>
-        <w:t>Canadian Income Tax Free Allowance of 2500.00 per month. This means that you do not</w:t>
-      </w:r>
-      <w:r>
-        <w:rPr>
-          <w:szCs w:val="28"/>
-        </w:rPr>
-        <w:t xml:space="preserve"> </w:t>
-      </w:r>
-      <w:r>
-        <w:rPr>
-          <w:szCs w:val="28"/>
-        </w:rPr>
-        <w:t>pay income tax on your first 2500.00 of income, thus, you pay no income tax at all if you</w:t>
-      </w:r>
-      <w:r>
-        <w:rPr>
-          <w:szCs w:val="28"/>
-        </w:rPr>
-        <w:t xml:space="preserve"> </w:t>
-      </w:r>
-      <w:r>
-        <w:rPr>
-          <w:szCs w:val="28"/>
-        </w:rPr>
-        <w:t>earn less than this amount.</w:t>
+        <w:t>All employees must incur a CIT (Canadian Income tax), that is, 25% of their gross salary and a health surcharge fee on their income. However, all employees are entitled to a Personal Canadian Income Tax Free Allowance of 2500.00 per month. This means that you do not pay income tax on your first 2500.00 of income, thus, you pay no income tax at all if you earn less than this amount.</w:t>
       </w:r>
       <w:r>
         <w:rPr>
@@ -1329,13 +1237,14 @@
               <w:tab w:val="right" w:leader="dot" w:pos="9486"/>
             </w:tabs>
             <w:rPr>
-              <w:rFonts w:ascii="Times New Roman" w:eastAsiaTheme="minorEastAsia" w:hAnsi="Times New Roman"/>
+              <w:rFonts w:eastAsiaTheme="minorEastAsia" w:cstheme="minorBidi"/>
               <w:b w:val="0"/>
               <w:bCs w:val="0"/>
               <w:caps w:val="0"/>
               <w:noProof/>
               <w:sz w:val="24"/>
               <w:szCs w:val="24"/>
+              <w:lang w:val="en-CA"/>
             </w:rPr>
           </w:pPr>
           <w:r>
@@ -1370,55 +1279,47 @@
           </w:r>
           <w:r>
             <w:rPr>
-              <w:rFonts w:ascii="Times New Roman" w:hAnsi="Times New Roman"/>
               <w:noProof/>
             </w:rPr>
             <w:t>COPYRIGHT</w:t>
           </w:r>
           <w:r>
             <w:rPr>
-              <w:rFonts w:ascii="Times New Roman" w:hAnsi="Times New Roman"/>
               <w:noProof/>
             </w:rPr>
             <w:tab/>
           </w:r>
           <w:r>
             <w:rPr>
-              <w:rFonts w:ascii="Times New Roman" w:hAnsi="Times New Roman"/>
               <w:noProof/>
             </w:rPr>
             <w:fldChar w:fldCharType="begin"/>
           </w:r>
           <w:r>
             <w:rPr>
-              <w:rFonts w:ascii="Times New Roman" w:hAnsi="Times New Roman"/>
               <w:noProof/>
             </w:rPr>
-            <w:instrText xml:space="preserve"> PAGEREF _Toc527820155 \h </w:instrText>
+            <w:instrText xml:space="preserve"> PAGEREF _Toc26276366 \h </w:instrText>
           </w:r>
           <w:r>
             <w:rPr>
-              <w:rFonts w:ascii="Times New Roman" w:hAnsi="Times New Roman"/>
               <w:noProof/>
             </w:rPr>
           </w:r>
           <w:r>
             <w:rPr>
-              <w:rFonts w:ascii="Times New Roman" w:hAnsi="Times New Roman"/>
               <w:noProof/>
             </w:rPr>
             <w:fldChar w:fldCharType="separate"/>
           </w:r>
           <w:r>
             <w:rPr>
-              <w:rFonts w:ascii="Times New Roman" w:hAnsi="Times New Roman"/>
               <w:noProof/>
             </w:rPr>
             <w:t>i</w:t>
           </w:r>
           <w:r>
             <w:rPr>
-              <w:rFonts w:ascii="Times New Roman" w:hAnsi="Times New Roman"/>
               <w:noProof/>
             </w:rPr>
             <w:fldChar w:fldCharType="end"/>
@@ -1431,66 +1332,59 @@
               <w:tab w:val="right" w:leader="dot" w:pos="9486"/>
             </w:tabs>
             <w:rPr>
-              <w:rFonts w:ascii="Times New Roman" w:eastAsiaTheme="minorEastAsia" w:hAnsi="Times New Roman"/>
+              <w:rFonts w:eastAsiaTheme="minorEastAsia" w:cstheme="minorBidi"/>
               <w:b w:val="0"/>
               <w:bCs w:val="0"/>
               <w:caps w:val="0"/>
               <w:noProof/>
               <w:sz w:val="24"/>
               <w:szCs w:val="24"/>
+              <w:lang w:val="en-CA"/>
             </w:rPr>
           </w:pPr>
           <w:r>
             <w:rPr>
-              <w:rFonts w:ascii="Times New Roman" w:hAnsi="Times New Roman"/>
               <w:noProof/>
             </w:rPr>
             <w:t>ABSTRACT</w:t>
           </w:r>
           <w:r>
             <w:rPr>
-              <w:rFonts w:ascii="Times New Roman" w:hAnsi="Times New Roman"/>
               <w:noProof/>
             </w:rPr>
             <w:tab/>
           </w:r>
           <w:r>
             <w:rPr>
-              <w:rFonts w:ascii="Times New Roman" w:hAnsi="Times New Roman"/>
               <w:noProof/>
             </w:rPr>
             <w:fldChar w:fldCharType="begin"/>
           </w:r>
           <w:r>
             <w:rPr>
-              <w:rFonts w:ascii="Times New Roman" w:hAnsi="Times New Roman"/>
               <w:noProof/>
             </w:rPr>
-            <w:instrText xml:space="preserve"> PAGEREF _Toc527820156 \h </w:instrText>
+            <w:instrText xml:space="preserve"> PAGEREF _Toc26276367 \h </w:instrText>
           </w:r>
           <w:r>
             <w:rPr>
-              <w:rFonts w:ascii="Times New Roman" w:hAnsi="Times New Roman"/>
               <w:noProof/>
             </w:rPr>
           </w:r>
           <w:r>
             <w:rPr>
-              <w:rFonts w:ascii="Times New Roman" w:hAnsi="Times New Roman"/>
               <w:noProof/>
             </w:rPr>
             <w:fldChar w:fldCharType="separate"/>
           </w:r>
           <w:r>
             <w:rPr>
-              <w:rFonts w:ascii="Times New Roman" w:hAnsi="Times New Roman"/>
               <w:noProof/>
             </w:rPr>
             <w:t>ii</w:t>
           </w:r>
           <w:r>
             <w:rPr>
-              <w:rFonts w:ascii="Times New Roman" w:hAnsi="Times New Roman"/>
               <w:noProof/>
             </w:rPr>
             <w:fldChar w:fldCharType="end"/>
@@ -1503,66 +1397,59 @@
               <w:tab w:val="right" w:leader="dot" w:pos="9486"/>
             </w:tabs>
             <w:rPr>
-              <w:rFonts w:ascii="Times New Roman" w:eastAsiaTheme="minorEastAsia" w:hAnsi="Times New Roman"/>
+              <w:rFonts w:eastAsiaTheme="minorEastAsia" w:cstheme="minorBidi"/>
               <w:b w:val="0"/>
               <w:bCs w:val="0"/>
               <w:caps w:val="0"/>
               <w:noProof/>
               <w:sz w:val="24"/>
               <w:szCs w:val="24"/>
+              <w:lang w:val="en-CA"/>
             </w:rPr>
           </w:pPr>
           <w:r>
             <w:rPr>
-              <w:rFonts w:ascii="Times New Roman" w:hAnsi="Times New Roman"/>
               <w:noProof/>
             </w:rPr>
             <w:t>List of Figures</w:t>
           </w:r>
           <w:r>
             <w:rPr>
-              <w:rFonts w:ascii="Times New Roman" w:hAnsi="Times New Roman"/>
               <w:noProof/>
             </w:rPr>
             <w:tab/>
           </w:r>
           <w:r>
             <w:rPr>
-              <w:rFonts w:ascii="Times New Roman" w:hAnsi="Times New Roman"/>
               <w:noProof/>
             </w:rPr>
             <w:fldChar w:fldCharType="begin"/>
           </w:r>
           <w:r>
             <w:rPr>
-              <w:rFonts w:ascii="Times New Roman" w:hAnsi="Times New Roman"/>
               <w:noProof/>
             </w:rPr>
-            <w:instrText xml:space="preserve"> PAGEREF _Toc527820157 \h </w:instrText>
+            <w:instrText xml:space="preserve"> PAGEREF _Toc26276368 \h </w:instrText>
           </w:r>
           <w:r>
             <w:rPr>
-              <w:rFonts w:ascii="Times New Roman" w:hAnsi="Times New Roman"/>
               <w:noProof/>
             </w:rPr>
           </w:r>
           <w:r>
             <w:rPr>
-              <w:rFonts w:ascii="Times New Roman" w:hAnsi="Times New Roman"/>
               <w:noProof/>
             </w:rPr>
             <w:fldChar w:fldCharType="separate"/>
           </w:r>
           <w:r>
             <w:rPr>
-              <w:rFonts w:ascii="Times New Roman" w:hAnsi="Times New Roman"/>
               <w:noProof/>
             </w:rPr>
             <w:t>iv</w:t>
           </w:r>
           <w:r>
             <w:rPr>
-              <w:rFonts w:ascii="Times New Roman" w:hAnsi="Times New Roman"/>
               <w:noProof/>
             </w:rPr>
             <w:fldChar w:fldCharType="end"/>
@@ -1575,66 +1462,59 @@
               <w:tab w:val="right" w:leader="dot" w:pos="9486"/>
             </w:tabs>
             <w:rPr>
-              <w:rFonts w:ascii="Times New Roman" w:eastAsiaTheme="minorEastAsia" w:hAnsi="Times New Roman"/>
+              <w:rFonts w:eastAsiaTheme="minorEastAsia" w:cstheme="minorBidi"/>
               <w:b w:val="0"/>
               <w:bCs w:val="0"/>
               <w:caps w:val="0"/>
               <w:noProof/>
               <w:sz w:val="24"/>
               <w:szCs w:val="24"/>
+              <w:lang w:val="en-CA"/>
             </w:rPr>
           </w:pPr>
           <w:r>
             <w:rPr>
-              <w:rFonts w:ascii="Times New Roman" w:hAnsi="Times New Roman"/>
               <w:noProof/>
             </w:rPr>
-            <w:t>List of Equations</w:t>
+            <w:t>ACKNOWLEDGEMENTS</w:t>
           </w:r>
           <w:r>
             <w:rPr>
-              <w:rFonts w:ascii="Times New Roman" w:hAnsi="Times New Roman"/>
               <w:noProof/>
             </w:rPr>
             <w:tab/>
           </w:r>
           <w:r>
             <w:rPr>
-              <w:rFonts w:ascii="Times New Roman" w:hAnsi="Times New Roman"/>
               <w:noProof/>
             </w:rPr>
             <w:fldChar w:fldCharType="begin"/>
           </w:r>
           <w:r>
             <w:rPr>
-              <w:rFonts w:ascii="Times New Roman" w:hAnsi="Times New Roman"/>
               <w:noProof/>
             </w:rPr>
-            <w:instrText xml:space="preserve"> PAGEREF _Toc527820158 \h </w:instrText>
+            <w:instrText xml:space="preserve"> PAGEREF _Toc26276369 \h </w:instrText>
           </w:r>
           <w:r>
             <w:rPr>
-              <w:rFonts w:ascii="Times New Roman" w:hAnsi="Times New Roman"/>
               <w:noProof/>
             </w:rPr>
           </w:r>
           <w:r>
             <w:rPr>
-              <w:rFonts w:ascii="Times New Roman" w:hAnsi="Times New Roman"/>
               <w:noProof/>
             </w:rPr>
             <w:fldChar w:fldCharType="separate"/>
           </w:r>
           <w:r>
             <w:rPr>
-              <w:rFonts w:ascii="Times New Roman" w:hAnsi="Times New Roman"/>
               <w:noProof/>
             </w:rPr>
-            <w:t>iv</w:t>
+            <w:t>v</w:t>
           </w:r>
           <w:r>
             <w:rPr>
-              <w:rFonts w:ascii="Times New Roman" w:hAnsi="Times New Roman"/>
               <w:noProof/>
             </w:rPr>
             <w:fldChar w:fldCharType="end"/>
@@ -1647,66 +1527,59 @@
               <w:tab w:val="right" w:leader="dot" w:pos="9486"/>
             </w:tabs>
             <w:rPr>
-              <w:rFonts w:ascii="Times New Roman" w:eastAsiaTheme="minorEastAsia" w:hAnsi="Times New Roman"/>
+              <w:rFonts w:eastAsiaTheme="minorEastAsia" w:cstheme="minorBidi"/>
               <w:b w:val="0"/>
               <w:bCs w:val="0"/>
               <w:caps w:val="0"/>
               <w:noProof/>
               <w:sz w:val="24"/>
               <w:szCs w:val="24"/>
+              <w:lang w:val="en-CA"/>
             </w:rPr>
           </w:pPr>
           <w:r>
             <w:rPr>
-              <w:rFonts w:ascii="Times New Roman" w:hAnsi="Times New Roman"/>
               <w:noProof/>
             </w:rPr>
-            <w:t>List of Tables</w:t>
+            <w:t>WEB APP OVERVIEW</w:t>
           </w:r>
           <w:r>
             <w:rPr>
-              <w:rFonts w:ascii="Times New Roman" w:hAnsi="Times New Roman"/>
               <w:noProof/>
             </w:rPr>
             <w:tab/>
           </w:r>
           <w:r>
             <w:rPr>
-              <w:rFonts w:ascii="Times New Roman" w:hAnsi="Times New Roman"/>
               <w:noProof/>
             </w:rPr>
             <w:fldChar w:fldCharType="begin"/>
           </w:r>
           <w:r>
             <w:rPr>
-              <w:rFonts w:ascii="Times New Roman" w:hAnsi="Times New Roman"/>
               <w:noProof/>
             </w:rPr>
-            <w:instrText xml:space="preserve"> PAGEREF _Toc527820159 \h </w:instrText>
+            <w:instrText xml:space="preserve"> PAGEREF _Toc26276370 \h </w:instrText>
           </w:r>
           <w:r>
             <w:rPr>
-              <w:rFonts w:ascii="Times New Roman" w:hAnsi="Times New Roman"/>
               <w:noProof/>
             </w:rPr>
           </w:r>
           <w:r>
             <w:rPr>
-              <w:rFonts w:ascii="Times New Roman" w:hAnsi="Times New Roman"/>
               <w:noProof/>
             </w:rPr>
             <w:fldChar w:fldCharType="separate"/>
           </w:r>
           <w:r>
             <w:rPr>
-              <w:rFonts w:ascii="Times New Roman" w:hAnsi="Times New Roman"/>
               <w:noProof/>
             </w:rPr>
-            <w:t>iv</w:t>
+            <w:t>1</w:t>
           </w:r>
           <w:r>
             <w:rPr>
-              <w:rFonts w:ascii="Times New Roman" w:hAnsi="Times New Roman"/>
               <w:noProof/>
             </w:rPr>
             <w:fldChar w:fldCharType="end"/>
@@ -1719,1699 +1592,60 @@
               <w:tab w:val="right" w:leader="dot" w:pos="9486"/>
             </w:tabs>
             <w:rPr>
-              <w:rFonts w:ascii="Times New Roman" w:eastAsiaTheme="minorEastAsia" w:hAnsi="Times New Roman"/>
+              <w:rFonts w:eastAsiaTheme="minorEastAsia" w:cstheme="minorBidi"/>
               <w:b w:val="0"/>
               <w:bCs w:val="0"/>
               <w:caps w:val="0"/>
               <w:noProof/>
               <w:sz w:val="24"/>
               <w:szCs w:val="24"/>
+              <w:lang w:val="en-CA"/>
             </w:rPr>
           </w:pPr>
           <w:r>
             <w:rPr>
-              <w:rFonts w:ascii="Times New Roman" w:hAnsi="Times New Roman"/>
               <w:noProof/>
             </w:rPr>
-            <w:t>ACKNOWLEDGEMENTS</w:t>
+            <w:t>FUNCTIONALITY</w:t>
           </w:r>
           <w:r>
             <w:rPr>
-              <w:rFonts w:ascii="Times New Roman" w:hAnsi="Times New Roman"/>
               <w:noProof/>
             </w:rPr>
             <w:tab/>
           </w:r>
           <w:r>
             <w:rPr>
-              <w:rFonts w:ascii="Times New Roman" w:hAnsi="Times New Roman"/>
               <w:noProof/>
             </w:rPr>
             <w:fldChar w:fldCharType="begin"/>
           </w:r>
           <w:r>
             <w:rPr>
-              <w:rFonts w:ascii="Times New Roman" w:hAnsi="Times New Roman"/>
               <w:noProof/>
             </w:rPr>
-            <w:instrText xml:space="preserve"> PAGEREF _Toc527820160 \h </w:instrText>
+            <w:instrText xml:space="preserve"> PAGEREF _Toc26276371 \h </w:instrText>
           </w:r>
           <w:r>
             <w:rPr>
-              <w:rFonts w:ascii="Times New Roman" w:hAnsi="Times New Roman"/>
               <w:noProof/>
             </w:rPr>
           </w:r>
           <w:r>
             <w:rPr>
-              <w:rFonts w:ascii="Times New Roman" w:hAnsi="Times New Roman"/>
               <w:noProof/>
             </w:rPr>
             <w:fldChar w:fldCharType="separate"/>
           </w:r>
           <w:r>
             <w:rPr>
-              <w:rFonts w:ascii="Times New Roman" w:hAnsi="Times New Roman"/>
               <w:noProof/>
             </w:rPr>
-            <w:t>v</w:t>
+            <w:t>5</w:t>
           </w:r>
           <w:r>
             <w:rPr>
-              <w:rFonts w:ascii="Times New Roman" w:hAnsi="Times New Roman"/>
               <w:noProof/>
-            </w:rPr>
-            <w:fldChar w:fldCharType="end"/>
-          </w:r>
-        </w:p>
-        <w:p>
-          <w:pPr>
-            <w:pStyle w:val="TOC1"/>
-            <w:tabs>
-              <w:tab w:val="right" w:leader="dot" w:pos="9486"/>
-            </w:tabs>
-            <w:rPr>
-              <w:rFonts w:ascii="Times New Roman" w:eastAsiaTheme="minorEastAsia" w:hAnsi="Times New Roman"/>
-              <w:b w:val="0"/>
-              <w:bCs w:val="0"/>
-              <w:caps w:val="0"/>
-              <w:noProof/>
-              <w:sz w:val="24"/>
-              <w:szCs w:val="24"/>
-            </w:rPr>
-          </w:pPr>
-          <w:r>
-            <w:rPr>
-              <w:rFonts w:ascii="Times New Roman" w:hAnsi="Times New Roman"/>
-              <w:noProof/>
-            </w:rPr>
-            <w:t>Chapter 1: INTRODUCTION</w:t>
-          </w:r>
-          <w:r>
-            <w:rPr>
-              <w:rFonts w:ascii="Times New Roman" w:hAnsi="Times New Roman"/>
-              <w:noProof/>
-            </w:rPr>
-            <w:tab/>
-          </w:r>
-          <w:r>
-            <w:rPr>
-              <w:rFonts w:ascii="Times New Roman" w:hAnsi="Times New Roman"/>
-              <w:noProof/>
-            </w:rPr>
-            <w:fldChar w:fldCharType="begin"/>
-          </w:r>
-          <w:r>
-            <w:rPr>
-              <w:rFonts w:ascii="Times New Roman" w:hAnsi="Times New Roman"/>
-              <w:noProof/>
-            </w:rPr>
-            <w:instrText xml:space="preserve"> PAGEREF _Toc527820161 \h </w:instrText>
-          </w:r>
-          <w:r>
-            <w:rPr>
-              <w:rFonts w:ascii="Times New Roman" w:hAnsi="Times New Roman"/>
-              <w:noProof/>
-            </w:rPr>
-          </w:r>
-          <w:r>
-            <w:rPr>
-              <w:rFonts w:ascii="Times New Roman" w:hAnsi="Times New Roman"/>
-              <w:noProof/>
-            </w:rPr>
-            <w:fldChar w:fldCharType="separate"/>
-          </w:r>
-          <w:r>
-            <w:rPr>
-              <w:rFonts w:ascii="Times New Roman" w:hAnsi="Times New Roman"/>
-              <w:noProof/>
-            </w:rPr>
-            <w:t>1</w:t>
-          </w:r>
-          <w:r>
-            <w:rPr>
-              <w:rFonts w:ascii="Times New Roman" w:hAnsi="Times New Roman"/>
-              <w:noProof/>
-            </w:rPr>
-            <w:fldChar w:fldCharType="end"/>
-          </w:r>
-        </w:p>
-        <w:p>
-          <w:pPr>
-            <w:pStyle w:val="TOC3"/>
-            <w:rPr>
-              <w:rFonts w:eastAsiaTheme="minorEastAsia"/>
-              <w:i w:val="0"/>
-              <w:sz w:val="24"/>
-              <w:szCs w:val="24"/>
-            </w:rPr>
-          </w:pPr>
-          <w:r>
-            <w:rPr>
-              <w:i w:val="0"/>
-            </w:rPr>
-            <w:t>1.1 OBJECTIVE</w:t>
-          </w:r>
-          <w:r>
-            <w:rPr>
-              <w:i w:val="0"/>
-            </w:rPr>
-            <w:tab/>
-          </w:r>
-          <w:r>
-            <w:rPr>
-              <w:i w:val="0"/>
-            </w:rPr>
-            <w:fldChar w:fldCharType="begin"/>
-          </w:r>
-          <w:r>
-            <w:rPr>
-              <w:i w:val="0"/>
-            </w:rPr>
-            <w:instrText xml:space="preserve"> PAGEREF _Toc527820162 \h </w:instrText>
-          </w:r>
-          <w:r>
-            <w:rPr>
-              <w:i w:val="0"/>
-            </w:rPr>
-          </w:r>
-          <w:r>
-            <w:rPr>
-              <w:i w:val="0"/>
-            </w:rPr>
-            <w:fldChar w:fldCharType="separate"/>
-          </w:r>
-          <w:r>
-            <w:rPr>
-              <w:i w:val="0"/>
-            </w:rPr>
-            <w:t>1</w:t>
-          </w:r>
-          <w:r>
-            <w:rPr>
-              <w:i w:val="0"/>
-            </w:rPr>
-            <w:fldChar w:fldCharType="end"/>
-          </w:r>
-        </w:p>
-        <w:p>
-          <w:pPr>
-            <w:pStyle w:val="TOC3"/>
-            <w:rPr>
-              <w:rFonts w:eastAsiaTheme="minorEastAsia"/>
-              <w:i w:val="0"/>
-              <w:sz w:val="24"/>
-              <w:szCs w:val="24"/>
-            </w:rPr>
-          </w:pPr>
-          <w:r>
-            <w:rPr>
-              <w:i w:val="0"/>
-            </w:rPr>
-            <w:t>1.2 THEORY</w:t>
-          </w:r>
-          <w:r>
-            <w:rPr>
-              <w:i w:val="0"/>
-            </w:rPr>
-            <w:tab/>
-          </w:r>
-          <w:r>
-            <w:rPr>
-              <w:i w:val="0"/>
-            </w:rPr>
-            <w:fldChar w:fldCharType="begin"/>
-          </w:r>
-          <w:r>
-            <w:rPr>
-              <w:i w:val="0"/>
-            </w:rPr>
-            <w:instrText xml:space="preserve"> PAGEREF _Toc527820163 \h </w:instrText>
-          </w:r>
-          <w:r>
-            <w:rPr>
-              <w:i w:val="0"/>
-            </w:rPr>
-          </w:r>
-          <w:r>
-            <w:rPr>
-              <w:i w:val="0"/>
-            </w:rPr>
-            <w:fldChar w:fldCharType="separate"/>
-          </w:r>
-          <w:r>
-            <w:rPr>
-              <w:i w:val="0"/>
-            </w:rPr>
-            <w:t>1</w:t>
-          </w:r>
-          <w:r>
-            <w:rPr>
-              <w:i w:val="0"/>
-            </w:rPr>
-            <w:fldChar w:fldCharType="end"/>
-          </w:r>
-        </w:p>
-        <w:p>
-          <w:pPr>
-            <w:pStyle w:val="TOC4"/>
-            <w:tabs>
-              <w:tab w:val="right" w:leader="dot" w:pos="9486"/>
-            </w:tabs>
-            <w:rPr>
-              <w:rFonts w:ascii="Times New Roman" w:eastAsiaTheme="minorEastAsia" w:hAnsi="Times New Roman"/>
-              <w:noProof/>
-              <w:sz w:val="20"/>
-              <w:szCs w:val="20"/>
-            </w:rPr>
-          </w:pPr>
-          <w:r>
-            <w:rPr>
-              <w:rFonts w:ascii="Times New Roman" w:hAnsi="Times New Roman"/>
-              <w:noProof/>
-              <w:sz w:val="20"/>
-              <w:szCs w:val="20"/>
-            </w:rPr>
-            <w:t>1.2.1 Insertion loss</w:t>
-          </w:r>
-          <w:r>
-            <w:rPr>
-              <w:rFonts w:ascii="Times New Roman" w:hAnsi="Times New Roman"/>
-              <w:noProof/>
-              <w:sz w:val="20"/>
-              <w:szCs w:val="20"/>
-            </w:rPr>
-            <w:tab/>
-          </w:r>
-          <w:r>
-            <w:rPr>
-              <w:rFonts w:ascii="Times New Roman" w:hAnsi="Times New Roman"/>
-              <w:noProof/>
-              <w:sz w:val="20"/>
-              <w:szCs w:val="20"/>
-            </w:rPr>
-            <w:fldChar w:fldCharType="begin"/>
-          </w:r>
-          <w:r>
-            <w:rPr>
-              <w:rFonts w:ascii="Times New Roman" w:hAnsi="Times New Roman"/>
-              <w:noProof/>
-              <w:sz w:val="20"/>
-              <w:szCs w:val="20"/>
-            </w:rPr>
-            <w:instrText xml:space="preserve"> PAGEREF _Toc527820164 \h </w:instrText>
-          </w:r>
-          <w:r>
-            <w:rPr>
-              <w:rFonts w:ascii="Times New Roman" w:hAnsi="Times New Roman"/>
-              <w:noProof/>
-              <w:sz w:val="20"/>
-              <w:szCs w:val="20"/>
-            </w:rPr>
-          </w:r>
-          <w:r>
-            <w:rPr>
-              <w:rFonts w:ascii="Times New Roman" w:hAnsi="Times New Roman"/>
-              <w:noProof/>
-              <w:sz w:val="20"/>
-              <w:szCs w:val="20"/>
-            </w:rPr>
-            <w:fldChar w:fldCharType="separate"/>
-          </w:r>
-          <w:r>
-            <w:rPr>
-              <w:rFonts w:ascii="Times New Roman" w:hAnsi="Times New Roman"/>
-              <w:noProof/>
-              <w:sz w:val="20"/>
-              <w:szCs w:val="20"/>
-            </w:rPr>
-            <w:t>1</w:t>
-          </w:r>
-          <w:r>
-            <w:rPr>
-              <w:rFonts w:ascii="Times New Roman" w:hAnsi="Times New Roman"/>
-              <w:noProof/>
-              <w:sz w:val="20"/>
-              <w:szCs w:val="20"/>
-            </w:rPr>
-            <w:fldChar w:fldCharType="end"/>
-          </w:r>
-        </w:p>
-        <w:p>
-          <w:pPr>
-            <w:pStyle w:val="TOC4"/>
-            <w:tabs>
-              <w:tab w:val="right" w:leader="dot" w:pos="9486"/>
-            </w:tabs>
-            <w:rPr>
-              <w:rFonts w:ascii="Times New Roman" w:eastAsiaTheme="minorEastAsia" w:hAnsi="Times New Roman"/>
-              <w:noProof/>
-              <w:sz w:val="20"/>
-              <w:szCs w:val="20"/>
-            </w:rPr>
-          </w:pPr>
-          <w:r>
-            <w:rPr>
-              <w:rFonts w:ascii="Times New Roman" w:hAnsi="Times New Roman"/>
-              <w:noProof/>
-              <w:sz w:val="20"/>
-              <w:szCs w:val="20"/>
-            </w:rPr>
-            <w:t>1.2.2 Return loss</w:t>
-          </w:r>
-          <w:r>
-            <w:rPr>
-              <w:rFonts w:ascii="Times New Roman" w:hAnsi="Times New Roman"/>
-              <w:noProof/>
-              <w:sz w:val="20"/>
-              <w:szCs w:val="20"/>
-            </w:rPr>
-            <w:tab/>
-          </w:r>
-          <w:r>
-            <w:rPr>
-              <w:rFonts w:ascii="Times New Roman" w:hAnsi="Times New Roman"/>
-              <w:noProof/>
-              <w:sz w:val="20"/>
-              <w:szCs w:val="20"/>
-            </w:rPr>
-            <w:fldChar w:fldCharType="begin"/>
-          </w:r>
-          <w:r>
-            <w:rPr>
-              <w:rFonts w:ascii="Times New Roman" w:hAnsi="Times New Roman"/>
-              <w:noProof/>
-              <w:sz w:val="20"/>
-              <w:szCs w:val="20"/>
-            </w:rPr>
-            <w:instrText xml:space="preserve"> PAGEREF _Toc527820165 \h </w:instrText>
-          </w:r>
-          <w:r>
-            <w:rPr>
-              <w:rFonts w:ascii="Times New Roman" w:hAnsi="Times New Roman"/>
-              <w:noProof/>
-              <w:sz w:val="20"/>
-              <w:szCs w:val="20"/>
-            </w:rPr>
-          </w:r>
-          <w:r>
-            <w:rPr>
-              <w:rFonts w:ascii="Times New Roman" w:hAnsi="Times New Roman"/>
-              <w:noProof/>
-              <w:sz w:val="20"/>
-              <w:szCs w:val="20"/>
-            </w:rPr>
-            <w:fldChar w:fldCharType="separate"/>
-          </w:r>
-          <w:r>
-            <w:rPr>
-              <w:rFonts w:ascii="Times New Roman" w:hAnsi="Times New Roman"/>
-              <w:noProof/>
-              <w:sz w:val="20"/>
-              <w:szCs w:val="20"/>
-            </w:rPr>
-            <w:t>2</w:t>
-          </w:r>
-          <w:r>
-            <w:rPr>
-              <w:rFonts w:ascii="Times New Roman" w:hAnsi="Times New Roman"/>
-              <w:noProof/>
-              <w:sz w:val="20"/>
-              <w:szCs w:val="20"/>
-            </w:rPr>
-            <w:fldChar w:fldCharType="end"/>
-          </w:r>
-        </w:p>
-        <w:p>
-          <w:pPr>
-            <w:pStyle w:val="TOC4"/>
-            <w:tabs>
-              <w:tab w:val="right" w:leader="dot" w:pos="9486"/>
-            </w:tabs>
-            <w:rPr>
-              <w:rFonts w:ascii="Times New Roman" w:eastAsiaTheme="minorEastAsia" w:hAnsi="Times New Roman"/>
-              <w:noProof/>
-              <w:sz w:val="20"/>
-              <w:szCs w:val="20"/>
-            </w:rPr>
-          </w:pPr>
-          <w:r>
-            <w:rPr>
-              <w:rFonts w:ascii="Times New Roman" w:hAnsi="Times New Roman"/>
-              <w:noProof/>
-              <w:sz w:val="20"/>
-              <w:szCs w:val="20"/>
-              <w:shd w:val="clear" w:color="auto" w:fill="FFFFFF"/>
-            </w:rPr>
-            <w:t>1.2.3 Isolation</w:t>
-          </w:r>
-          <w:r>
-            <w:rPr>
-              <w:rFonts w:ascii="Times New Roman" w:hAnsi="Times New Roman"/>
-              <w:noProof/>
-              <w:sz w:val="20"/>
-              <w:szCs w:val="20"/>
-            </w:rPr>
-            <w:tab/>
-          </w:r>
-          <w:r>
-            <w:rPr>
-              <w:rFonts w:ascii="Times New Roman" w:hAnsi="Times New Roman"/>
-              <w:noProof/>
-              <w:sz w:val="20"/>
-              <w:szCs w:val="20"/>
-            </w:rPr>
-            <w:fldChar w:fldCharType="begin"/>
-          </w:r>
-          <w:r>
-            <w:rPr>
-              <w:rFonts w:ascii="Times New Roman" w:hAnsi="Times New Roman"/>
-              <w:noProof/>
-              <w:sz w:val="20"/>
-              <w:szCs w:val="20"/>
-            </w:rPr>
-            <w:instrText xml:space="preserve"> PAGEREF _Toc527820166 \h </w:instrText>
-          </w:r>
-          <w:r>
-            <w:rPr>
-              <w:rFonts w:ascii="Times New Roman" w:hAnsi="Times New Roman"/>
-              <w:noProof/>
-              <w:sz w:val="20"/>
-              <w:szCs w:val="20"/>
-            </w:rPr>
-          </w:r>
-          <w:r>
-            <w:rPr>
-              <w:rFonts w:ascii="Times New Roman" w:hAnsi="Times New Roman"/>
-              <w:noProof/>
-              <w:sz w:val="20"/>
-              <w:szCs w:val="20"/>
-            </w:rPr>
-            <w:fldChar w:fldCharType="separate"/>
-          </w:r>
-          <w:r>
-            <w:rPr>
-              <w:rFonts w:ascii="Times New Roman" w:hAnsi="Times New Roman"/>
-              <w:noProof/>
-              <w:sz w:val="20"/>
-              <w:szCs w:val="20"/>
-            </w:rPr>
-            <w:t>3</w:t>
-          </w:r>
-          <w:r>
-            <w:rPr>
-              <w:rFonts w:ascii="Times New Roman" w:hAnsi="Times New Roman"/>
-              <w:noProof/>
-              <w:sz w:val="20"/>
-              <w:szCs w:val="20"/>
-            </w:rPr>
-            <w:fldChar w:fldCharType="end"/>
-          </w:r>
-        </w:p>
-        <w:p>
-          <w:pPr>
-            <w:pStyle w:val="TOC4"/>
-            <w:tabs>
-              <w:tab w:val="right" w:leader="dot" w:pos="9486"/>
-            </w:tabs>
-            <w:rPr>
-              <w:rFonts w:ascii="Times New Roman" w:eastAsiaTheme="minorEastAsia" w:hAnsi="Times New Roman"/>
-              <w:noProof/>
-              <w:sz w:val="20"/>
-              <w:szCs w:val="20"/>
-            </w:rPr>
-          </w:pPr>
-          <w:r>
-            <w:rPr>
-              <w:rFonts w:ascii="Times New Roman" w:hAnsi="Times New Roman"/>
-              <w:noProof/>
-              <w:sz w:val="20"/>
-              <w:szCs w:val="20"/>
-              <w:shd w:val="clear" w:color="auto" w:fill="FFFFFF"/>
-            </w:rPr>
-            <w:t>1.2.4 Receiver multicoupler</w:t>
-          </w:r>
-          <w:r>
-            <w:rPr>
-              <w:rFonts w:ascii="Times New Roman" w:hAnsi="Times New Roman"/>
-              <w:noProof/>
-              <w:sz w:val="20"/>
-              <w:szCs w:val="20"/>
-            </w:rPr>
-            <w:tab/>
-          </w:r>
-          <w:r>
-            <w:rPr>
-              <w:rFonts w:ascii="Times New Roman" w:hAnsi="Times New Roman"/>
-              <w:noProof/>
-              <w:sz w:val="20"/>
-              <w:szCs w:val="20"/>
-            </w:rPr>
-            <w:fldChar w:fldCharType="begin"/>
-          </w:r>
-          <w:r>
-            <w:rPr>
-              <w:rFonts w:ascii="Times New Roman" w:hAnsi="Times New Roman"/>
-              <w:noProof/>
-              <w:sz w:val="20"/>
-              <w:szCs w:val="20"/>
-            </w:rPr>
-            <w:instrText xml:space="preserve"> PAGEREF _Toc527820167 \h </w:instrText>
-          </w:r>
-          <w:r>
-            <w:rPr>
-              <w:rFonts w:ascii="Times New Roman" w:hAnsi="Times New Roman"/>
-              <w:noProof/>
-              <w:sz w:val="20"/>
-              <w:szCs w:val="20"/>
-            </w:rPr>
-          </w:r>
-          <w:r>
-            <w:rPr>
-              <w:rFonts w:ascii="Times New Roman" w:hAnsi="Times New Roman"/>
-              <w:noProof/>
-              <w:sz w:val="20"/>
-              <w:szCs w:val="20"/>
-            </w:rPr>
-            <w:fldChar w:fldCharType="separate"/>
-          </w:r>
-          <w:r>
-            <w:rPr>
-              <w:rFonts w:ascii="Times New Roman" w:hAnsi="Times New Roman"/>
-              <w:noProof/>
-              <w:sz w:val="20"/>
-              <w:szCs w:val="20"/>
-            </w:rPr>
-            <w:t>3</w:t>
-          </w:r>
-          <w:r>
-            <w:rPr>
-              <w:rFonts w:ascii="Times New Roman" w:hAnsi="Times New Roman"/>
-              <w:noProof/>
-              <w:sz w:val="20"/>
-              <w:szCs w:val="20"/>
-            </w:rPr>
-            <w:fldChar w:fldCharType="end"/>
-          </w:r>
-        </w:p>
-        <w:p>
-          <w:pPr>
-            <w:pStyle w:val="TOC1"/>
-            <w:tabs>
-              <w:tab w:val="right" w:leader="dot" w:pos="9486"/>
-            </w:tabs>
-            <w:rPr>
-              <w:rFonts w:ascii="Times New Roman" w:eastAsiaTheme="minorEastAsia" w:hAnsi="Times New Roman"/>
-              <w:b w:val="0"/>
-              <w:bCs w:val="0"/>
-              <w:caps w:val="0"/>
-              <w:noProof/>
-              <w:sz w:val="24"/>
-              <w:szCs w:val="24"/>
-            </w:rPr>
-          </w:pPr>
-          <w:r>
-            <w:rPr>
-              <w:rFonts w:ascii="Times New Roman" w:hAnsi="Times New Roman"/>
-              <w:noProof/>
-            </w:rPr>
-            <w:t>Chapter 2: Experiment</w:t>
-          </w:r>
-          <w:r>
-            <w:rPr>
-              <w:rFonts w:ascii="Times New Roman" w:hAnsi="Times New Roman"/>
-              <w:noProof/>
-            </w:rPr>
-            <w:tab/>
-          </w:r>
-          <w:r>
-            <w:rPr>
-              <w:rFonts w:ascii="Times New Roman" w:hAnsi="Times New Roman"/>
-              <w:noProof/>
-            </w:rPr>
-            <w:fldChar w:fldCharType="begin"/>
-          </w:r>
-          <w:r>
-            <w:rPr>
-              <w:rFonts w:ascii="Times New Roman" w:hAnsi="Times New Roman"/>
-              <w:noProof/>
-            </w:rPr>
-            <w:instrText xml:space="preserve"> PAGEREF _Toc527820168 \h </w:instrText>
-          </w:r>
-          <w:r>
-            <w:rPr>
-              <w:rFonts w:ascii="Times New Roman" w:hAnsi="Times New Roman"/>
-              <w:noProof/>
-            </w:rPr>
-          </w:r>
-          <w:r>
-            <w:rPr>
-              <w:rFonts w:ascii="Times New Roman" w:hAnsi="Times New Roman"/>
-              <w:noProof/>
-            </w:rPr>
-            <w:fldChar w:fldCharType="separate"/>
-          </w:r>
-          <w:r>
-            <w:rPr>
-              <w:rFonts w:ascii="Times New Roman" w:hAnsi="Times New Roman"/>
-              <w:noProof/>
-            </w:rPr>
-            <w:t>6</w:t>
-          </w:r>
-          <w:r>
-            <w:rPr>
-              <w:rFonts w:ascii="Times New Roman" w:hAnsi="Times New Roman"/>
-              <w:noProof/>
-            </w:rPr>
-            <w:fldChar w:fldCharType="end"/>
-          </w:r>
-        </w:p>
-        <w:p>
-          <w:pPr>
-            <w:pStyle w:val="TOC3"/>
-            <w:rPr>
-              <w:rFonts w:eastAsiaTheme="minorEastAsia"/>
-              <w:i w:val="0"/>
-              <w:sz w:val="24"/>
-              <w:szCs w:val="24"/>
-            </w:rPr>
-          </w:pPr>
-          <w:r>
-            <w:rPr>
-              <w:i w:val="0"/>
-            </w:rPr>
-            <w:t>2.1 Material and Setup</w:t>
-          </w:r>
-          <w:r>
-            <w:rPr>
-              <w:i w:val="0"/>
-            </w:rPr>
-            <w:tab/>
-          </w:r>
-          <w:r>
-            <w:rPr>
-              <w:i w:val="0"/>
-            </w:rPr>
-            <w:fldChar w:fldCharType="begin"/>
-          </w:r>
-          <w:r>
-            <w:rPr>
-              <w:i w:val="0"/>
-            </w:rPr>
-            <w:instrText xml:space="preserve"> PAGEREF _Toc527820169 \h </w:instrText>
-          </w:r>
-          <w:r>
-            <w:rPr>
-              <w:i w:val="0"/>
-            </w:rPr>
-          </w:r>
-          <w:r>
-            <w:rPr>
-              <w:i w:val="0"/>
-            </w:rPr>
-            <w:fldChar w:fldCharType="separate"/>
-          </w:r>
-          <w:r>
-            <w:rPr>
-              <w:i w:val="0"/>
-            </w:rPr>
-            <w:t>6</w:t>
-          </w:r>
-          <w:r>
-            <w:rPr>
-              <w:i w:val="0"/>
-            </w:rPr>
-            <w:fldChar w:fldCharType="end"/>
-          </w:r>
-        </w:p>
-        <w:p>
-          <w:pPr>
-            <w:pStyle w:val="TOC3"/>
-            <w:rPr>
-              <w:rFonts w:eastAsiaTheme="minorEastAsia"/>
-              <w:i w:val="0"/>
-              <w:sz w:val="24"/>
-              <w:szCs w:val="24"/>
-            </w:rPr>
-          </w:pPr>
-          <w:r>
-            <w:rPr>
-              <w:i w:val="0"/>
-            </w:rPr>
-            <w:t>2.2 Procedure</w:t>
-          </w:r>
-          <w:r>
-            <w:rPr>
-              <w:i w:val="0"/>
-            </w:rPr>
-            <w:tab/>
-          </w:r>
-          <w:r>
-            <w:rPr>
-              <w:i w:val="0"/>
-            </w:rPr>
-            <w:fldChar w:fldCharType="begin"/>
-          </w:r>
-          <w:r>
-            <w:rPr>
-              <w:i w:val="0"/>
-            </w:rPr>
-            <w:instrText xml:space="preserve"> PAGEREF _Toc527820170 \h </w:instrText>
-          </w:r>
-          <w:r>
-            <w:rPr>
-              <w:i w:val="0"/>
-            </w:rPr>
-          </w:r>
-          <w:r>
-            <w:rPr>
-              <w:i w:val="0"/>
-            </w:rPr>
-            <w:fldChar w:fldCharType="separate"/>
-          </w:r>
-          <w:r>
-            <w:rPr>
-              <w:i w:val="0"/>
-            </w:rPr>
-            <w:t>6</w:t>
-          </w:r>
-          <w:r>
-            <w:rPr>
-              <w:i w:val="0"/>
-            </w:rPr>
-            <w:fldChar w:fldCharType="end"/>
-          </w:r>
-        </w:p>
-        <w:p>
-          <w:pPr>
-            <w:pStyle w:val="TOC4"/>
-            <w:tabs>
-              <w:tab w:val="right" w:leader="dot" w:pos="9486"/>
-            </w:tabs>
-            <w:rPr>
-              <w:rFonts w:ascii="Times New Roman" w:eastAsiaTheme="minorEastAsia" w:hAnsi="Times New Roman"/>
-              <w:noProof/>
-              <w:sz w:val="20"/>
-              <w:szCs w:val="20"/>
-            </w:rPr>
-          </w:pPr>
-          <w:r>
-            <w:rPr>
-              <w:rFonts w:ascii="Times New Roman" w:hAnsi="Times New Roman"/>
-              <w:noProof/>
-              <w:sz w:val="20"/>
-              <w:szCs w:val="20"/>
-            </w:rPr>
-            <w:t>2.2.1 Calibration</w:t>
-          </w:r>
-          <w:r>
-            <w:rPr>
-              <w:rFonts w:ascii="Times New Roman" w:hAnsi="Times New Roman"/>
-              <w:noProof/>
-              <w:sz w:val="20"/>
-              <w:szCs w:val="20"/>
-            </w:rPr>
-            <w:tab/>
-          </w:r>
-          <w:r>
-            <w:rPr>
-              <w:rFonts w:ascii="Times New Roman" w:hAnsi="Times New Roman"/>
-              <w:noProof/>
-              <w:sz w:val="20"/>
-              <w:szCs w:val="20"/>
-            </w:rPr>
-            <w:fldChar w:fldCharType="begin"/>
-          </w:r>
-          <w:r>
-            <w:rPr>
-              <w:rFonts w:ascii="Times New Roman" w:hAnsi="Times New Roman"/>
-              <w:noProof/>
-              <w:sz w:val="20"/>
-              <w:szCs w:val="20"/>
-            </w:rPr>
-            <w:instrText xml:space="preserve"> PAGEREF _Toc527820171 \h </w:instrText>
-          </w:r>
-          <w:r>
-            <w:rPr>
-              <w:rFonts w:ascii="Times New Roman" w:hAnsi="Times New Roman"/>
-              <w:noProof/>
-              <w:sz w:val="20"/>
-              <w:szCs w:val="20"/>
-            </w:rPr>
-          </w:r>
-          <w:r>
-            <w:rPr>
-              <w:rFonts w:ascii="Times New Roman" w:hAnsi="Times New Roman"/>
-              <w:noProof/>
-              <w:sz w:val="20"/>
-              <w:szCs w:val="20"/>
-            </w:rPr>
-            <w:fldChar w:fldCharType="separate"/>
-          </w:r>
-          <w:r>
-            <w:rPr>
-              <w:rFonts w:ascii="Times New Roman" w:hAnsi="Times New Roman"/>
-              <w:noProof/>
-              <w:sz w:val="20"/>
-              <w:szCs w:val="20"/>
-            </w:rPr>
-            <w:t>6</w:t>
-          </w:r>
-          <w:r>
-            <w:rPr>
-              <w:rFonts w:ascii="Times New Roman" w:hAnsi="Times New Roman"/>
-              <w:noProof/>
-              <w:sz w:val="20"/>
-              <w:szCs w:val="20"/>
-            </w:rPr>
-            <w:fldChar w:fldCharType="end"/>
-          </w:r>
-        </w:p>
-        <w:p>
-          <w:pPr>
-            <w:pStyle w:val="TOC4"/>
-            <w:tabs>
-              <w:tab w:val="right" w:leader="dot" w:pos="9486"/>
-            </w:tabs>
-            <w:rPr>
-              <w:rFonts w:ascii="Times New Roman" w:eastAsiaTheme="minorEastAsia" w:hAnsi="Times New Roman"/>
-              <w:noProof/>
-              <w:sz w:val="20"/>
-              <w:szCs w:val="20"/>
-            </w:rPr>
-          </w:pPr>
-          <w:r>
-            <w:rPr>
-              <w:rFonts w:ascii="Times New Roman" w:hAnsi="Times New Roman"/>
-              <w:noProof/>
-              <w:sz w:val="20"/>
-              <w:szCs w:val="20"/>
-            </w:rPr>
-            <w:t>2.2.2 Insertion loss measurement</w:t>
-          </w:r>
-          <w:r>
-            <w:rPr>
-              <w:rFonts w:ascii="Times New Roman" w:hAnsi="Times New Roman"/>
-              <w:noProof/>
-              <w:sz w:val="20"/>
-              <w:szCs w:val="20"/>
-            </w:rPr>
-            <w:tab/>
-          </w:r>
-          <w:r>
-            <w:rPr>
-              <w:rFonts w:ascii="Times New Roman" w:hAnsi="Times New Roman"/>
-              <w:noProof/>
-              <w:sz w:val="20"/>
-              <w:szCs w:val="20"/>
-            </w:rPr>
-            <w:fldChar w:fldCharType="begin"/>
-          </w:r>
-          <w:r>
-            <w:rPr>
-              <w:rFonts w:ascii="Times New Roman" w:hAnsi="Times New Roman"/>
-              <w:noProof/>
-              <w:sz w:val="20"/>
-              <w:szCs w:val="20"/>
-            </w:rPr>
-            <w:instrText xml:space="preserve"> PAGEREF _Toc527820172 \h </w:instrText>
-          </w:r>
-          <w:r>
-            <w:rPr>
-              <w:rFonts w:ascii="Times New Roman" w:hAnsi="Times New Roman"/>
-              <w:noProof/>
-              <w:sz w:val="20"/>
-              <w:szCs w:val="20"/>
-            </w:rPr>
-          </w:r>
-          <w:r>
-            <w:rPr>
-              <w:rFonts w:ascii="Times New Roman" w:hAnsi="Times New Roman"/>
-              <w:noProof/>
-              <w:sz w:val="20"/>
-              <w:szCs w:val="20"/>
-            </w:rPr>
-            <w:fldChar w:fldCharType="separate"/>
-          </w:r>
-          <w:r>
-            <w:rPr>
-              <w:rFonts w:ascii="Times New Roman" w:hAnsi="Times New Roman"/>
-              <w:noProof/>
-              <w:sz w:val="20"/>
-              <w:szCs w:val="20"/>
-            </w:rPr>
-            <w:t>7</w:t>
-          </w:r>
-          <w:r>
-            <w:rPr>
-              <w:rFonts w:ascii="Times New Roman" w:hAnsi="Times New Roman"/>
-              <w:noProof/>
-              <w:sz w:val="20"/>
-              <w:szCs w:val="20"/>
-            </w:rPr>
-            <w:fldChar w:fldCharType="end"/>
-          </w:r>
-        </w:p>
-        <w:p>
-          <w:pPr>
-            <w:pStyle w:val="TOC4"/>
-            <w:tabs>
-              <w:tab w:val="right" w:leader="dot" w:pos="9486"/>
-            </w:tabs>
-            <w:rPr>
-              <w:rFonts w:ascii="Times New Roman" w:eastAsiaTheme="minorEastAsia" w:hAnsi="Times New Roman"/>
-              <w:noProof/>
-              <w:sz w:val="20"/>
-              <w:szCs w:val="20"/>
-            </w:rPr>
-          </w:pPr>
-          <w:r>
-            <w:rPr>
-              <w:rFonts w:ascii="Times New Roman" w:hAnsi="Times New Roman"/>
-              <w:noProof/>
-              <w:sz w:val="20"/>
-              <w:szCs w:val="20"/>
-            </w:rPr>
-            <w:t>2.2.3 Isolation measurement</w:t>
-          </w:r>
-          <w:r>
-            <w:rPr>
-              <w:rFonts w:ascii="Times New Roman" w:hAnsi="Times New Roman"/>
-              <w:noProof/>
-              <w:sz w:val="20"/>
-              <w:szCs w:val="20"/>
-            </w:rPr>
-            <w:tab/>
-          </w:r>
-          <w:r>
-            <w:rPr>
-              <w:rFonts w:ascii="Times New Roman" w:hAnsi="Times New Roman"/>
-              <w:noProof/>
-              <w:sz w:val="20"/>
-              <w:szCs w:val="20"/>
-            </w:rPr>
-            <w:fldChar w:fldCharType="begin"/>
-          </w:r>
-          <w:r>
-            <w:rPr>
-              <w:rFonts w:ascii="Times New Roman" w:hAnsi="Times New Roman"/>
-              <w:noProof/>
-              <w:sz w:val="20"/>
-              <w:szCs w:val="20"/>
-            </w:rPr>
-            <w:instrText xml:space="preserve"> PAGEREF _Toc527820173 \h </w:instrText>
-          </w:r>
-          <w:r>
-            <w:rPr>
-              <w:rFonts w:ascii="Times New Roman" w:hAnsi="Times New Roman"/>
-              <w:noProof/>
-              <w:sz w:val="20"/>
-              <w:szCs w:val="20"/>
-            </w:rPr>
-          </w:r>
-          <w:r>
-            <w:rPr>
-              <w:rFonts w:ascii="Times New Roman" w:hAnsi="Times New Roman"/>
-              <w:noProof/>
-              <w:sz w:val="20"/>
-              <w:szCs w:val="20"/>
-            </w:rPr>
-            <w:fldChar w:fldCharType="separate"/>
-          </w:r>
-          <w:r>
-            <w:rPr>
-              <w:rFonts w:ascii="Times New Roman" w:hAnsi="Times New Roman"/>
-              <w:noProof/>
-              <w:sz w:val="20"/>
-              <w:szCs w:val="20"/>
-            </w:rPr>
-            <w:t>8</w:t>
-          </w:r>
-          <w:r>
-            <w:rPr>
-              <w:rFonts w:ascii="Times New Roman" w:hAnsi="Times New Roman"/>
-              <w:noProof/>
-              <w:sz w:val="20"/>
-              <w:szCs w:val="20"/>
-            </w:rPr>
-            <w:fldChar w:fldCharType="end"/>
-          </w:r>
-        </w:p>
-        <w:p>
-          <w:pPr>
-            <w:pStyle w:val="TOC4"/>
-            <w:tabs>
-              <w:tab w:val="right" w:leader="dot" w:pos="9486"/>
-            </w:tabs>
-            <w:rPr>
-              <w:rFonts w:ascii="Times New Roman" w:eastAsiaTheme="minorEastAsia" w:hAnsi="Times New Roman"/>
-              <w:noProof/>
-              <w:sz w:val="20"/>
-              <w:szCs w:val="20"/>
-            </w:rPr>
-          </w:pPr>
-          <w:r>
-            <w:rPr>
-              <w:rFonts w:ascii="Times New Roman" w:hAnsi="Times New Roman"/>
-              <w:noProof/>
-              <w:sz w:val="20"/>
-              <w:szCs w:val="20"/>
-            </w:rPr>
-            <w:t>2.2.4 Return loss measurement</w:t>
-          </w:r>
-          <w:r>
-            <w:rPr>
-              <w:rFonts w:ascii="Times New Roman" w:hAnsi="Times New Roman"/>
-              <w:noProof/>
-              <w:sz w:val="20"/>
-              <w:szCs w:val="20"/>
-            </w:rPr>
-            <w:tab/>
-          </w:r>
-          <w:r>
-            <w:rPr>
-              <w:rFonts w:ascii="Times New Roman" w:hAnsi="Times New Roman"/>
-              <w:noProof/>
-              <w:sz w:val="20"/>
-              <w:szCs w:val="20"/>
-            </w:rPr>
-            <w:fldChar w:fldCharType="begin"/>
-          </w:r>
-          <w:r>
-            <w:rPr>
-              <w:rFonts w:ascii="Times New Roman" w:hAnsi="Times New Roman"/>
-              <w:noProof/>
-              <w:sz w:val="20"/>
-              <w:szCs w:val="20"/>
-            </w:rPr>
-            <w:instrText xml:space="preserve"> PAGEREF _Toc527820174 \h </w:instrText>
-          </w:r>
-          <w:r>
-            <w:rPr>
-              <w:rFonts w:ascii="Times New Roman" w:hAnsi="Times New Roman"/>
-              <w:noProof/>
-              <w:sz w:val="20"/>
-              <w:szCs w:val="20"/>
-            </w:rPr>
-          </w:r>
-          <w:r>
-            <w:rPr>
-              <w:rFonts w:ascii="Times New Roman" w:hAnsi="Times New Roman"/>
-              <w:noProof/>
-              <w:sz w:val="20"/>
-              <w:szCs w:val="20"/>
-            </w:rPr>
-            <w:fldChar w:fldCharType="separate"/>
-          </w:r>
-          <w:r>
-            <w:rPr>
-              <w:rFonts w:ascii="Times New Roman" w:hAnsi="Times New Roman"/>
-              <w:noProof/>
-              <w:sz w:val="20"/>
-              <w:szCs w:val="20"/>
-            </w:rPr>
-            <w:t>9</w:t>
-          </w:r>
-          <w:r>
-            <w:rPr>
-              <w:rFonts w:ascii="Times New Roman" w:hAnsi="Times New Roman"/>
-              <w:noProof/>
-              <w:sz w:val="20"/>
-              <w:szCs w:val="20"/>
-            </w:rPr>
-            <w:fldChar w:fldCharType="end"/>
-          </w:r>
-        </w:p>
-        <w:p>
-          <w:pPr>
-            <w:pStyle w:val="TOC1"/>
-            <w:tabs>
-              <w:tab w:val="right" w:leader="dot" w:pos="9486"/>
-            </w:tabs>
-            <w:rPr>
-              <w:rFonts w:ascii="Times New Roman" w:eastAsiaTheme="minorEastAsia" w:hAnsi="Times New Roman"/>
-              <w:b w:val="0"/>
-              <w:bCs w:val="0"/>
-              <w:caps w:val="0"/>
-              <w:noProof/>
-              <w:sz w:val="24"/>
-              <w:szCs w:val="24"/>
-            </w:rPr>
-          </w:pPr>
-          <w:r>
-            <w:rPr>
-              <w:rFonts w:ascii="Times New Roman" w:hAnsi="Times New Roman"/>
-              <w:noProof/>
-            </w:rPr>
-            <w:t>Chapter 3: Results and Analysis</w:t>
-          </w:r>
-          <w:r>
-            <w:rPr>
-              <w:rFonts w:ascii="Times New Roman" w:hAnsi="Times New Roman"/>
-              <w:noProof/>
-            </w:rPr>
-            <w:tab/>
-          </w:r>
-          <w:r>
-            <w:rPr>
-              <w:rFonts w:ascii="Times New Roman" w:hAnsi="Times New Roman"/>
-              <w:noProof/>
-            </w:rPr>
-            <w:fldChar w:fldCharType="begin"/>
-          </w:r>
-          <w:r>
-            <w:rPr>
-              <w:rFonts w:ascii="Times New Roman" w:hAnsi="Times New Roman"/>
-              <w:noProof/>
-            </w:rPr>
-            <w:instrText xml:space="preserve"> PAGEREF _Toc527820175 \h </w:instrText>
-          </w:r>
-          <w:r>
-            <w:rPr>
-              <w:rFonts w:ascii="Times New Roman" w:hAnsi="Times New Roman"/>
-              <w:noProof/>
-            </w:rPr>
-          </w:r>
-          <w:r>
-            <w:rPr>
-              <w:rFonts w:ascii="Times New Roman" w:hAnsi="Times New Roman"/>
-              <w:noProof/>
-            </w:rPr>
-            <w:fldChar w:fldCharType="separate"/>
-          </w:r>
-          <w:r>
-            <w:rPr>
-              <w:rFonts w:ascii="Times New Roman" w:hAnsi="Times New Roman"/>
-              <w:noProof/>
-            </w:rPr>
-            <w:t>10</w:t>
-          </w:r>
-          <w:r>
-            <w:rPr>
-              <w:rFonts w:ascii="Times New Roman" w:hAnsi="Times New Roman"/>
-              <w:noProof/>
-            </w:rPr>
-            <w:fldChar w:fldCharType="end"/>
-          </w:r>
-        </w:p>
-        <w:p>
-          <w:pPr>
-            <w:pStyle w:val="TOC3"/>
-            <w:rPr>
-              <w:rFonts w:eastAsiaTheme="minorEastAsia"/>
-              <w:i w:val="0"/>
-              <w:sz w:val="24"/>
-              <w:szCs w:val="24"/>
-            </w:rPr>
-          </w:pPr>
-          <w:r>
-            <w:rPr>
-              <w:i w:val="0"/>
-            </w:rPr>
-            <w:t>3.1 Insertion loss result</w:t>
-          </w:r>
-          <w:r>
-            <w:rPr>
-              <w:i w:val="0"/>
-            </w:rPr>
-            <w:tab/>
-          </w:r>
-          <w:r>
-            <w:rPr>
-              <w:i w:val="0"/>
-            </w:rPr>
-            <w:fldChar w:fldCharType="begin"/>
-          </w:r>
-          <w:r>
-            <w:rPr>
-              <w:i w:val="0"/>
-            </w:rPr>
-            <w:instrText xml:space="preserve"> PAGEREF _Toc527820176 \h </w:instrText>
-          </w:r>
-          <w:r>
-            <w:rPr>
-              <w:i w:val="0"/>
-            </w:rPr>
-          </w:r>
-          <w:r>
-            <w:rPr>
-              <w:i w:val="0"/>
-            </w:rPr>
-            <w:fldChar w:fldCharType="separate"/>
-          </w:r>
-          <w:r>
-            <w:rPr>
-              <w:i w:val="0"/>
-            </w:rPr>
-            <w:t>10</w:t>
-          </w:r>
-          <w:r>
-            <w:rPr>
-              <w:i w:val="0"/>
-            </w:rPr>
-            <w:fldChar w:fldCharType="end"/>
-          </w:r>
-        </w:p>
-        <w:p>
-          <w:pPr>
-            <w:pStyle w:val="TOC3"/>
-            <w:rPr>
-              <w:rFonts w:eastAsiaTheme="minorEastAsia"/>
-              <w:i w:val="0"/>
-              <w:sz w:val="24"/>
-              <w:szCs w:val="24"/>
-            </w:rPr>
-          </w:pPr>
-          <w:r>
-            <w:rPr>
-              <w:i w:val="0"/>
-            </w:rPr>
-            <w:t>3.2 Isolation loss result</w:t>
-          </w:r>
-          <w:r>
-            <w:rPr>
-              <w:i w:val="0"/>
-            </w:rPr>
-            <w:tab/>
-          </w:r>
-          <w:r>
-            <w:rPr>
-              <w:i w:val="0"/>
-            </w:rPr>
-            <w:fldChar w:fldCharType="begin"/>
-          </w:r>
-          <w:r>
-            <w:rPr>
-              <w:i w:val="0"/>
-            </w:rPr>
-            <w:instrText xml:space="preserve"> PAGEREF _Toc527820177 \h </w:instrText>
-          </w:r>
-          <w:r>
-            <w:rPr>
-              <w:i w:val="0"/>
-            </w:rPr>
-          </w:r>
-          <w:r>
-            <w:rPr>
-              <w:i w:val="0"/>
-            </w:rPr>
-            <w:fldChar w:fldCharType="separate"/>
-          </w:r>
-          <w:r>
-            <w:rPr>
-              <w:i w:val="0"/>
-            </w:rPr>
-            <w:t>11</w:t>
-          </w:r>
-          <w:r>
-            <w:rPr>
-              <w:i w:val="0"/>
-            </w:rPr>
-            <w:fldChar w:fldCharType="end"/>
-          </w:r>
-        </w:p>
-        <w:p>
-          <w:pPr>
-            <w:pStyle w:val="TOC3"/>
-            <w:rPr>
-              <w:rFonts w:eastAsiaTheme="minorEastAsia"/>
-              <w:i w:val="0"/>
-              <w:sz w:val="24"/>
-              <w:szCs w:val="24"/>
-            </w:rPr>
-          </w:pPr>
-          <w:r>
-            <w:rPr>
-              <w:i w:val="0"/>
-            </w:rPr>
-            <w:t>3.3 Return loss</w:t>
-          </w:r>
-          <w:r>
-            <w:rPr>
-              <w:i w:val="0"/>
-            </w:rPr>
-            <w:tab/>
-          </w:r>
-          <w:r>
-            <w:rPr>
-              <w:i w:val="0"/>
-            </w:rPr>
-            <w:fldChar w:fldCharType="begin"/>
-          </w:r>
-          <w:r>
-            <w:rPr>
-              <w:i w:val="0"/>
-            </w:rPr>
-            <w:instrText xml:space="preserve"> PAGEREF _Toc527820178 \h </w:instrText>
-          </w:r>
-          <w:r>
-            <w:rPr>
-              <w:i w:val="0"/>
-            </w:rPr>
-          </w:r>
-          <w:r>
-            <w:rPr>
-              <w:i w:val="0"/>
-            </w:rPr>
-            <w:fldChar w:fldCharType="separate"/>
-          </w:r>
-          <w:r>
-            <w:rPr>
-              <w:i w:val="0"/>
-            </w:rPr>
-            <w:t>13</w:t>
-          </w:r>
-          <w:r>
-            <w:rPr>
-              <w:i w:val="0"/>
-            </w:rPr>
-            <w:fldChar w:fldCharType="end"/>
-          </w:r>
-        </w:p>
-        <w:p>
-          <w:pPr>
-            <w:pStyle w:val="TOC1"/>
-            <w:tabs>
-              <w:tab w:val="right" w:leader="dot" w:pos="9486"/>
-            </w:tabs>
-            <w:rPr>
-              <w:rFonts w:ascii="Times New Roman" w:eastAsiaTheme="minorEastAsia" w:hAnsi="Times New Roman"/>
-              <w:b w:val="0"/>
-              <w:bCs w:val="0"/>
-              <w:caps w:val="0"/>
-              <w:noProof/>
-              <w:sz w:val="24"/>
-              <w:szCs w:val="24"/>
-            </w:rPr>
-          </w:pPr>
-          <w:r>
-            <w:rPr>
-              <w:rFonts w:ascii="Times New Roman" w:hAnsi="Times New Roman"/>
-              <w:noProof/>
-            </w:rPr>
-            <w:t>Chapter 4: Conclusion</w:t>
-          </w:r>
-          <w:r>
-            <w:rPr>
-              <w:rFonts w:ascii="Times New Roman" w:hAnsi="Times New Roman"/>
-              <w:noProof/>
-            </w:rPr>
-            <w:tab/>
-          </w:r>
-          <w:r>
-            <w:rPr>
-              <w:rFonts w:ascii="Times New Roman" w:hAnsi="Times New Roman"/>
-              <w:noProof/>
-            </w:rPr>
-            <w:fldChar w:fldCharType="begin"/>
-          </w:r>
-          <w:r>
-            <w:rPr>
-              <w:rFonts w:ascii="Times New Roman" w:hAnsi="Times New Roman"/>
-              <w:noProof/>
-            </w:rPr>
-            <w:instrText xml:space="preserve"> PAGEREF _Toc527820179 \h </w:instrText>
-          </w:r>
-          <w:r>
-            <w:rPr>
-              <w:rFonts w:ascii="Times New Roman" w:hAnsi="Times New Roman"/>
-              <w:noProof/>
-            </w:rPr>
-          </w:r>
-          <w:r>
-            <w:rPr>
-              <w:rFonts w:ascii="Times New Roman" w:hAnsi="Times New Roman"/>
-              <w:noProof/>
-            </w:rPr>
-            <w:fldChar w:fldCharType="separate"/>
-          </w:r>
-          <w:r>
-            <w:rPr>
-              <w:rFonts w:ascii="Times New Roman" w:hAnsi="Times New Roman"/>
-              <w:noProof/>
-            </w:rPr>
-            <w:t>15</w:t>
-          </w:r>
-          <w:r>
-            <w:rPr>
-              <w:rFonts w:ascii="Times New Roman" w:hAnsi="Times New Roman"/>
-              <w:noProof/>
-            </w:rPr>
-            <w:fldChar w:fldCharType="end"/>
-          </w:r>
-        </w:p>
-        <w:p>
-          <w:pPr>
-            <w:pStyle w:val="TOC1"/>
-            <w:tabs>
-              <w:tab w:val="right" w:leader="dot" w:pos="9486"/>
-            </w:tabs>
-            <w:rPr>
-              <w:rFonts w:ascii="Times New Roman" w:eastAsiaTheme="minorEastAsia" w:hAnsi="Times New Roman"/>
-              <w:b w:val="0"/>
-              <w:bCs w:val="0"/>
-              <w:caps w:val="0"/>
-              <w:noProof/>
-              <w:sz w:val="24"/>
-              <w:szCs w:val="24"/>
-            </w:rPr>
-          </w:pPr>
-          <w:r>
-            <w:rPr>
-              <w:rFonts w:ascii="Times New Roman" w:hAnsi="Times New Roman"/>
-              <w:noProof/>
-            </w:rPr>
-            <w:t>Reference</w:t>
-          </w:r>
-          <w:r>
-            <w:rPr>
-              <w:rFonts w:ascii="Times New Roman" w:hAnsi="Times New Roman"/>
-              <w:noProof/>
-            </w:rPr>
-            <w:tab/>
-          </w:r>
-          <w:r>
-            <w:rPr>
-              <w:rFonts w:ascii="Times New Roman" w:hAnsi="Times New Roman"/>
-              <w:noProof/>
-            </w:rPr>
-            <w:fldChar w:fldCharType="begin"/>
-          </w:r>
-          <w:r>
-            <w:rPr>
-              <w:rFonts w:ascii="Times New Roman" w:hAnsi="Times New Roman"/>
-              <w:noProof/>
-            </w:rPr>
-            <w:instrText xml:space="preserve"> PAGEREF _Toc527820180 \h </w:instrText>
-          </w:r>
-          <w:r>
-            <w:rPr>
-              <w:rFonts w:ascii="Times New Roman" w:hAnsi="Times New Roman"/>
-              <w:noProof/>
-            </w:rPr>
-          </w:r>
-          <w:r>
-            <w:rPr>
-              <w:rFonts w:ascii="Times New Roman" w:hAnsi="Times New Roman"/>
-              <w:noProof/>
-            </w:rPr>
-            <w:fldChar w:fldCharType="separate"/>
-          </w:r>
-          <w:r>
-            <w:rPr>
-              <w:rFonts w:ascii="Times New Roman" w:hAnsi="Times New Roman"/>
-              <w:noProof/>
-            </w:rPr>
-            <w:t>17</w:t>
-          </w:r>
-          <w:r>
-            <w:rPr>
-              <w:rFonts w:ascii="Times New Roman" w:hAnsi="Times New Roman"/>
-              <w:noProof/>
-            </w:rPr>
-            <w:fldChar w:fldCharType="end"/>
-          </w:r>
-        </w:p>
-        <w:p>
-          <w:pPr>
-            <w:pStyle w:val="TOC1"/>
-            <w:tabs>
-              <w:tab w:val="right" w:leader="dot" w:pos="9486"/>
-            </w:tabs>
-            <w:rPr>
-              <w:rFonts w:ascii="Times New Roman" w:eastAsiaTheme="minorEastAsia" w:hAnsi="Times New Roman"/>
-              <w:b w:val="0"/>
-              <w:bCs w:val="0"/>
-              <w:caps w:val="0"/>
-              <w:noProof/>
-              <w:sz w:val="24"/>
-              <w:szCs w:val="24"/>
-            </w:rPr>
-          </w:pPr>
-          <w:r>
-            <w:rPr>
-              <w:rFonts w:ascii="Times New Roman" w:hAnsi="Times New Roman"/>
-              <w:noProof/>
-            </w:rPr>
-            <w:t>Appendix</w:t>
-          </w:r>
-          <w:r>
-            <w:rPr>
-              <w:rFonts w:ascii="Times New Roman" w:hAnsi="Times New Roman"/>
-              <w:noProof/>
-            </w:rPr>
-            <w:tab/>
-          </w:r>
-          <w:r>
-            <w:rPr>
-              <w:rFonts w:ascii="Times New Roman" w:hAnsi="Times New Roman"/>
-              <w:noProof/>
-            </w:rPr>
-            <w:fldChar w:fldCharType="begin"/>
-          </w:r>
-          <w:r>
-            <w:rPr>
-              <w:rFonts w:ascii="Times New Roman" w:hAnsi="Times New Roman"/>
-              <w:noProof/>
-            </w:rPr>
-            <w:instrText xml:space="preserve"> PAGEREF _Toc527820181 \h </w:instrText>
-          </w:r>
-          <w:r>
-            <w:rPr>
-              <w:rFonts w:ascii="Times New Roman" w:hAnsi="Times New Roman"/>
-              <w:noProof/>
-            </w:rPr>
-          </w:r>
-          <w:r>
-            <w:rPr>
-              <w:rFonts w:ascii="Times New Roman" w:hAnsi="Times New Roman"/>
-              <w:noProof/>
-            </w:rPr>
-            <w:fldChar w:fldCharType="separate"/>
-          </w:r>
-          <w:r>
-            <w:rPr>
-              <w:rFonts w:ascii="Times New Roman" w:hAnsi="Times New Roman"/>
-              <w:noProof/>
-            </w:rPr>
-            <w:t>18</w:t>
-          </w:r>
-          <w:r>
-            <w:rPr>
-              <w:rFonts w:ascii="Times New Roman" w:hAnsi="Times New Roman"/>
-              <w:noProof/>
-            </w:rPr>
-            <w:fldChar w:fldCharType="end"/>
-          </w:r>
-        </w:p>
-        <w:p>
-          <w:pPr>
-            <w:pStyle w:val="TOC3"/>
-            <w:rPr>
-              <w:rFonts w:eastAsiaTheme="minorEastAsia"/>
-              <w:i w:val="0"/>
-              <w:sz w:val="24"/>
-              <w:szCs w:val="24"/>
-            </w:rPr>
-          </w:pPr>
-          <w:r>
-            <w:rPr>
-              <w:i w:val="0"/>
-            </w:rPr>
-            <w:t>Base station Architecture</w:t>
-          </w:r>
-          <w:r>
-            <w:rPr>
-              <w:i w:val="0"/>
-            </w:rPr>
-            <w:tab/>
-          </w:r>
-          <w:r>
-            <w:rPr>
-              <w:i w:val="0"/>
-            </w:rPr>
-            <w:fldChar w:fldCharType="begin"/>
-          </w:r>
-          <w:r>
-            <w:rPr>
-              <w:i w:val="0"/>
-            </w:rPr>
-            <w:instrText xml:space="preserve"> PAGEREF _Toc527820182 \h </w:instrText>
-          </w:r>
-          <w:r>
-            <w:rPr>
-              <w:i w:val="0"/>
-            </w:rPr>
-          </w:r>
-          <w:r>
-            <w:rPr>
-              <w:i w:val="0"/>
-            </w:rPr>
-            <w:fldChar w:fldCharType="separate"/>
-          </w:r>
-          <w:r>
-            <w:rPr>
-              <w:i w:val="0"/>
-            </w:rPr>
-            <w:t>18</w:t>
-          </w:r>
-          <w:r>
-            <w:rPr>
-              <w:i w:val="0"/>
-            </w:rPr>
-            <w:fldChar w:fldCharType="end"/>
-          </w:r>
-        </w:p>
-        <w:p>
-          <w:pPr>
-            <w:pStyle w:val="TOC3"/>
-            <w:rPr>
-              <w:rFonts w:eastAsiaTheme="minorEastAsia"/>
-              <w:sz w:val="24"/>
-              <w:szCs w:val="24"/>
-            </w:rPr>
-          </w:pPr>
-          <w:r>
-            <w:rPr>
-              <w:i w:val="0"/>
-            </w:rPr>
-            <w:t>Scattering Parameters</w:t>
-          </w:r>
-          <w:r>
-            <w:tab/>
-          </w:r>
-          <w:r>
-            <w:rPr>
-              <w:i w:val="0"/>
-            </w:rPr>
-            <w:fldChar w:fldCharType="begin"/>
-          </w:r>
-          <w:r>
-            <w:rPr>
-              <w:i w:val="0"/>
-            </w:rPr>
-            <w:instrText xml:space="preserve"> PAGEREF _Toc527820183 \h </w:instrText>
-          </w:r>
-          <w:r>
-            <w:rPr>
-              <w:i w:val="0"/>
-            </w:rPr>
-          </w:r>
-          <w:r>
-            <w:rPr>
-              <w:i w:val="0"/>
-            </w:rPr>
-            <w:fldChar w:fldCharType="separate"/>
-          </w:r>
-          <w:r>
-            <w:rPr>
-              <w:i w:val="0"/>
-            </w:rPr>
-            <w:t>18</w:t>
-          </w:r>
-          <w:r>
-            <w:rPr>
-              <w:i w:val="0"/>
             </w:rPr>
             <w:fldChar w:fldCharType="end"/>
           </w:r>
@@ -3462,12 +1696,14 @@
         </w:rPr>
         <w:br w:type="page"/>
       </w:r>
+      <w:bookmarkStart w:id="2" w:name="_GoBack"/>
+      <w:bookmarkEnd w:id="2"/>
     </w:p>
     <w:p>
       <w:pPr>
         <w:pStyle w:val="Heading4"/>
       </w:pPr>
-      <w:bookmarkStart w:id="2" w:name="_Toc527820157"/>
+      <w:bookmarkStart w:id="3" w:name="_Toc26276368"/>
       <w:r>
         <w:lastRenderedPageBreak/>
         <w:t>List of F</w:t>
@@ -3475,1804 +1711,94 @@
       <w:r>
         <w:t>igures</w:t>
       </w:r>
-      <w:bookmarkEnd w:id="2"/>
-    </w:p>
-    <w:p>
-      <w:pPr>
-        <w:pStyle w:val="TableofFigures"/>
-        <w:tabs>
-          <w:tab w:val="right" w:leader="dot" w:pos="9486"/>
-        </w:tabs>
-        <w:rPr>
-          <w:rFonts w:asciiTheme="minorHAnsi" w:eastAsiaTheme="minorEastAsia" w:hAnsiTheme="minorHAnsi" w:cstheme="minorBidi"/>
+      <w:bookmarkEnd w:id="3"/>
+    </w:p>
+    <w:p>
+      <w:pPr>
+        <w:rPr>
+          <w:rFonts w:ascii="Times" w:hAnsi="Times" w:cs="Times"/>
+          <w:color w:val="000000"/>
+          <w:sz w:val="32"/>
+          <w:szCs w:val="32"/>
+        </w:rPr>
+      </w:pPr>
+      <w:r>
+        <w:rPr>
+          <w:rFonts w:ascii="Times" w:hAnsi="Times" w:cs="Times"/>
+          <w:color w:val="000000"/>
+          <w:sz w:val="32"/>
+          <w:szCs w:val="32"/>
+        </w:rPr>
+        <w:fldChar w:fldCharType="begin"/>
+      </w:r>
+      <w:r>
+        <w:rPr>
+          <w:rFonts w:ascii="Times" w:hAnsi="Times" w:cs="Times"/>
+          <w:color w:val="000000"/>
+          <w:sz w:val="32"/>
+          <w:szCs w:val="32"/>
+        </w:rPr>
+        <w:instrText xml:space="preserve"> TOC \c "Figure" </w:instrText>
+      </w:r>
+      <w:r>
+        <w:rPr>
+          <w:rFonts w:ascii="Times" w:hAnsi="Times" w:cs="Times"/>
+          <w:color w:val="000000"/>
+          <w:sz w:val="32"/>
+          <w:szCs w:val="32"/>
+        </w:rPr>
+        <w:fldChar w:fldCharType="separate"/>
+      </w:r>
+      <w:r>
+        <w:rPr>
+          <w:rFonts w:ascii="Times" w:hAnsi="Times" w:cs="Times"/>
+          <w:b/>
+          <w:bCs/>
           <w:noProof/>
-          <w:sz w:val="24"/>
-        </w:rPr>
-      </w:pPr>
-      <w:r>
-        <w:rPr>
-          <w:rFonts w:ascii="Times" w:hAnsi="Times" w:cs="Times"/>
-          <w:color w:val="000000"/>
-          <w:sz w:val="32"/>
-          <w:szCs w:val="32"/>
-        </w:rPr>
-        <w:fldChar w:fldCharType="begin"/>
-      </w:r>
-      <w:r>
-        <w:rPr>
-          <w:rFonts w:ascii="Times" w:hAnsi="Times" w:cs="Times"/>
-          <w:color w:val="000000"/>
-          <w:sz w:val="32"/>
-          <w:szCs w:val="32"/>
-        </w:rPr>
-        <w:instrText xml:space="preserve"> TOC \c "Figure" </w:instrText>
-      </w:r>
-      <w:r>
-        <w:rPr>
-          <w:rFonts w:ascii="Times" w:hAnsi="Times" w:cs="Times"/>
-          <w:color w:val="000000"/>
-          <w:sz w:val="32"/>
-          <w:szCs w:val="32"/>
-        </w:rPr>
-        <w:fldChar w:fldCharType="separate"/>
-      </w:r>
-      <w:r>
-        <w:rPr>
-          <w:noProof/>
-        </w:rPr>
-        <w:t>Figure 1: Insertion loss</w:t>
-      </w:r>
-      <w:r>
-        <w:rPr>
-          <w:noProof/>
-        </w:rPr>
-        <w:tab/>
-      </w:r>
-      <w:r>
-        <w:rPr>
-          <w:noProof/>
-        </w:rPr>
-        <w:fldChar w:fldCharType="begin"/>
-      </w:r>
-      <w:r>
-        <w:rPr>
-          <w:noProof/>
-        </w:rPr>
-        <w:instrText xml:space="preserve"> PAGEREF _Toc527820412 \h </w:instrText>
-      </w:r>
-      <w:r>
-        <w:rPr>
-          <w:noProof/>
-        </w:rPr>
-      </w:r>
-      <w:r>
-        <w:rPr>
-          <w:noProof/>
-        </w:rPr>
-        <w:fldChar w:fldCharType="separate"/>
-      </w:r>
-      <w:r>
-        <w:rPr>
-          <w:noProof/>
-        </w:rPr>
-        <w:t>2</w:t>
-      </w:r>
-      <w:r>
-        <w:rPr>
-          <w:noProof/>
+          <w:color w:val="000000"/>
+          <w:sz w:val="32"/>
+          <w:szCs w:val="32"/>
+        </w:rPr>
+        <w:t>No table of figures entries found.</w:t>
+      </w:r>
+      <w:r>
+        <w:rPr>
+          <w:rFonts w:ascii="Times" w:hAnsi="Times" w:cs="Times"/>
+          <w:color w:val="000000"/>
+          <w:sz w:val="32"/>
+          <w:szCs w:val="32"/>
         </w:rPr>
         <w:fldChar w:fldCharType="end"/>
       </w:r>
     </w:p>
     <w:p>
       <w:pPr>
-        <w:pStyle w:val="TableofFigures"/>
-        <w:tabs>
-          <w:tab w:val="right" w:leader="dot" w:pos="9486"/>
-        </w:tabs>
-        <w:rPr>
-          <w:rFonts w:asciiTheme="minorHAnsi" w:eastAsiaTheme="minorEastAsia" w:hAnsiTheme="minorHAnsi" w:cstheme="minorBidi"/>
-          <w:noProof/>
-          <w:sz w:val="24"/>
-        </w:rPr>
-      </w:pPr>
-      <w:r>
-        <w:rPr>
-          <w:noProof/>
-        </w:rPr>
-        <w:t>Figure 2: Return loss</w:t>
-      </w:r>
-      <w:r>
-        <w:rPr>
-          <w:noProof/>
-        </w:rPr>
-        <w:tab/>
-      </w:r>
-      <w:r>
-        <w:rPr>
-          <w:noProof/>
-        </w:rPr>
-        <w:fldChar w:fldCharType="begin"/>
-      </w:r>
-      <w:r>
-        <w:rPr>
-          <w:noProof/>
-        </w:rPr>
-        <w:instrText xml:space="preserve"> PAGEREF _Toc527820413 \h </w:instrText>
-      </w:r>
-      <w:r>
-        <w:rPr>
-          <w:noProof/>
-        </w:rPr>
-      </w:r>
-      <w:r>
-        <w:rPr>
-          <w:noProof/>
-        </w:rPr>
-        <w:fldChar w:fldCharType="separate"/>
-      </w:r>
-      <w:r>
-        <w:rPr>
-          <w:noProof/>
-        </w:rPr>
-        <w:t>3</w:t>
-      </w:r>
-      <w:r>
-        <w:rPr>
-          <w:noProof/>
-        </w:rPr>
-        <w:fldChar w:fldCharType="end"/>
-      </w:r>
-    </w:p>
-    <w:p>
-      <w:pPr>
-        <w:pStyle w:val="TableofFigures"/>
-        <w:tabs>
-          <w:tab w:val="right" w:leader="dot" w:pos="9486"/>
-        </w:tabs>
-        <w:rPr>
-          <w:rFonts w:asciiTheme="minorHAnsi" w:eastAsiaTheme="minorEastAsia" w:hAnsiTheme="minorHAnsi" w:cstheme="minorBidi"/>
-          <w:noProof/>
-          <w:sz w:val="24"/>
-        </w:rPr>
-      </w:pPr>
-      <w:r>
-        <w:rPr>
-          <w:noProof/>
-        </w:rPr>
-        <w:t>Figure 3: Receiver multicoupler in base station</w:t>
-      </w:r>
-      <w:r>
-        <w:rPr>
-          <w:noProof/>
-        </w:rPr>
-        <w:tab/>
-      </w:r>
-      <w:r>
-        <w:rPr>
-          <w:noProof/>
-        </w:rPr>
-        <w:fldChar w:fldCharType="begin"/>
-      </w:r>
-      <w:r>
-        <w:rPr>
-          <w:noProof/>
-        </w:rPr>
-        <w:instrText xml:space="preserve"> PAGEREF _Toc527820414 \h </w:instrText>
-      </w:r>
-      <w:r>
-        <w:rPr>
-          <w:noProof/>
-        </w:rPr>
-      </w:r>
-      <w:r>
-        <w:rPr>
-          <w:noProof/>
-        </w:rPr>
-        <w:fldChar w:fldCharType="separate"/>
-      </w:r>
-      <w:r>
-        <w:rPr>
-          <w:noProof/>
-        </w:rPr>
-        <w:t>4</w:t>
-      </w:r>
-      <w:r>
-        <w:rPr>
-          <w:noProof/>
-        </w:rPr>
-        <w:fldChar w:fldCharType="end"/>
-      </w:r>
-    </w:p>
-    <w:p>
-      <w:pPr>
-        <w:pStyle w:val="TableofFigures"/>
-        <w:tabs>
-          <w:tab w:val="right" w:leader="dot" w:pos="9486"/>
-        </w:tabs>
-        <w:rPr>
-          <w:rFonts w:asciiTheme="minorHAnsi" w:eastAsiaTheme="minorEastAsia" w:hAnsiTheme="minorHAnsi" w:cstheme="minorBidi"/>
-          <w:noProof/>
-          <w:sz w:val="24"/>
-        </w:rPr>
-      </w:pPr>
-      <w:r>
-        <w:rPr>
-          <w:noProof/>
-        </w:rPr>
-        <w:t>Figure 4: multicoupler real view</w:t>
-      </w:r>
-      <w:r>
-        <w:rPr>
-          <w:noProof/>
-        </w:rPr>
-        <w:tab/>
-      </w:r>
-      <w:r>
-        <w:rPr>
-          <w:noProof/>
-        </w:rPr>
-        <w:fldChar w:fldCharType="begin"/>
-      </w:r>
-      <w:r>
-        <w:rPr>
-          <w:noProof/>
-        </w:rPr>
-        <w:instrText xml:space="preserve"> PAGEREF _Toc527820415 \h </w:instrText>
-      </w:r>
-      <w:r>
-        <w:rPr>
-          <w:noProof/>
-        </w:rPr>
-      </w:r>
-      <w:r>
-        <w:rPr>
-          <w:noProof/>
-        </w:rPr>
-        <w:fldChar w:fldCharType="separate"/>
-      </w:r>
-      <w:r>
-        <w:rPr>
-          <w:noProof/>
-        </w:rPr>
-        <w:t>4</w:t>
-      </w:r>
-      <w:r>
-        <w:rPr>
-          <w:noProof/>
-        </w:rPr>
-        <w:fldChar w:fldCharType="end"/>
-      </w:r>
-    </w:p>
-    <w:p>
-      <w:pPr>
-        <w:pStyle w:val="TableofFigures"/>
-        <w:tabs>
-          <w:tab w:val="right" w:leader="dot" w:pos="9486"/>
-        </w:tabs>
-        <w:rPr>
-          <w:rFonts w:asciiTheme="minorHAnsi" w:eastAsiaTheme="minorEastAsia" w:hAnsiTheme="minorHAnsi" w:cstheme="minorBidi"/>
-          <w:noProof/>
-          <w:sz w:val="24"/>
-        </w:rPr>
-      </w:pPr>
-      <w:r>
-        <w:rPr>
-          <w:noProof/>
-        </w:rPr>
-        <w:t>Figure 5: multicoupler block diagram</w:t>
-      </w:r>
-      <w:r>
-        <w:rPr>
-          <w:noProof/>
-        </w:rPr>
-        <w:tab/>
-      </w:r>
-      <w:r>
-        <w:rPr>
-          <w:noProof/>
-        </w:rPr>
-        <w:fldChar w:fldCharType="begin"/>
-      </w:r>
-      <w:r>
-        <w:rPr>
-          <w:noProof/>
-        </w:rPr>
-        <w:instrText xml:space="preserve"> PAGEREF _Toc527820416 \h </w:instrText>
-      </w:r>
-      <w:r>
-        <w:rPr>
-          <w:noProof/>
-        </w:rPr>
-      </w:r>
-      <w:r>
-        <w:rPr>
-          <w:noProof/>
-        </w:rPr>
-        <w:fldChar w:fldCharType="separate"/>
-      </w:r>
-      <w:r>
-        <w:rPr>
-          <w:noProof/>
-        </w:rPr>
-        <w:t>5</w:t>
-      </w:r>
-      <w:r>
-        <w:rPr>
-          <w:noProof/>
-        </w:rPr>
-        <w:fldChar w:fldCharType="end"/>
-      </w:r>
-    </w:p>
-    <w:p>
-      <w:pPr>
-        <w:pStyle w:val="TableofFigures"/>
-        <w:tabs>
-          <w:tab w:val="right" w:leader="dot" w:pos="9486"/>
-        </w:tabs>
-        <w:rPr>
-          <w:rFonts w:asciiTheme="minorHAnsi" w:eastAsiaTheme="minorEastAsia" w:hAnsiTheme="minorHAnsi" w:cstheme="minorBidi"/>
-          <w:noProof/>
-          <w:sz w:val="24"/>
-        </w:rPr>
-      </w:pPr>
-      <w:r>
-        <w:rPr>
-          <w:noProof/>
-        </w:rPr>
-        <w:t>Figure 6: Measurement plane before calibration</w:t>
-      </w:r>
-      <w:r>
-        <w:rPr>
-          <w:noProof/>
-        </w:rPr>
-        <w:tab/>
-      </w:r>
-      <w:r>
-        <w:rPr>
-          <w:noProof/>
-        </w:rPr>
-        <w:fldChar w:fldCharType="begin"/>
-      </w:r>
-      <w:r>
-        <w:rPr>
-          <w:noProof/>
-        </w:rPr>
-        <w:instrText xml:space="preserve"> PAGEREF _Toc527820417 \h </w:instrText>
-      </w:r>
-      <w:r>
-        <w:rPr>
-          <w:noProof/>
-        </w:rPr>
-      </w:r>
-      <w:r>
-        <w:rPr>
-          <w:noProof/>
-        </w:rPr>
-        <w:fldChar w:fldCharType="separate"/>
-      </w:r>
-      <w:r>
-        <w:rPr>
-          <w:noProof/>
-        </w:rPr>
-        <w:t>6</w:t>
-      </w:r>
-      <w:r>
-        <w:rPr>
-          <w:noProof/>
-        </w:rPr>
-        <w:fldChar w:fldCharType="end"/>
-      </w:r>
-    </w:p>
-    <w:p>
-      <w:pPr>
-        <w:pStyle w:val="TableofFigures"/>
-        <w:tabs>
-          <w:tab w:val="right" w:leader="dot" w:pos="9486"/>
-        </w:tabs>
-        <w:rPr>
-          <w:rFonts w:asciiTheme="minorHAnsi" w:eastAsiaTheme="minorEastAsia" w:hAnsiTheme="minorHAnsi" w:cstheme="minorBidi"/>
-          <w:noProof/>
-          <w:sz w:val="24"/>
-        </w:rPr>
-      </w:pPr>
-      <w:r>
-        <w:rPr>
-          <w:noProof/>
-        </w:rPr>
-        <w:t>Figure 7: Measurement plane After calibration</w:t>
-      </w:r>
-      <w:r>
-        <w:rPr>
-          <w:noProof/>
-        </w:rPr>
-        <w:tab/>
-      </w:r>
-      <w:r>
-        <w:rPr>
-          <w:noProof/>
-        </w:rPr>
-        <w:fldChar w:fldCharType="begin"/>
-      </w:r>
-      <w:r>
-        <w:rPr>
-          <w:noProof/>
-        </w:rPr>
-        <w:instrText xml:space="preserve"> PAGEREF _Toc527820418 \h </w:instrText>
-      </w:r>
-      <w:r>
-        <w:rPr>
-          <w:noProof/>
-        </w:rPr>
-      </w:r>
-      <w:r>
-        <w:rPr>
-          <w:noProof/>
-        </w:rPr>
-        <w:fldChar w:fldCharType="separate"/>
-      </w:r>
-      <w:r>
-        <w:rPr>
-          <w:noProof/>
-        </w:rPr>
-        <w:t>7</w:t>
-      </w:r>
-      <w:r>
-        <w:rPr>
-          <w:noProof/>
-        </w:rPr>
-        <w:fldChar w:fldCharType="end"/>
-      </w:r>
-    </w:p>
-    <w:p>
-      <w:pPr>
-        <w:pStyle w:val="TableofFigures"/>
-        <w:tabs>
-          <w:tab w:val="right" w:leader="dot" w:pos="9486"/>
-        </w:tabs>
-        <w:rPr>
-          <w:rFonts w:asciiTheme="minorHAnsi" w:eastAsiaTheme="minorEastAsia" w:hAnsiTheme="minorHAnsi" w:cstheme="minorBidi"/>
-          <w:noProof/>
-          <w:sz w:val="24"/>
-        </w:rPr>
-      </w:pPr>
-      <w:r>
-        <w:rPr>
-          <w:noProof/>
-        </w:rPr>
-        <w:t>Figure 8: Connection for IL measurement</w:t>
-      </w:r>
-      <w:r>
-        <w:rPr>
-          <w:noProof/>
-        </w:rPr>
-        <w:tab/>
-      </w:r>
-      <w:r>
-        <w:rPr>
-          <w:noProof/>
-        </w:rPr>
-        <w:fldChar w:fldCharType="begin"/>
-      </w:r>
-      <w:r>
-        <w:rPr>
-          <w:noProof/>
-        </w:rPr>
-        <w:instrText xml:space="preserve"> PAGEREF _Toc527820419 \h </w:instrText>
-      </w:r>
-      <w:r>
-        <w:rPr>
-          <w:noProof/>
-        </w:rPr>
-      </w:r>
-      <w:r>
-        <w:rPr>
-          <w:noProof/>
-        </w:rPr>
-        <w:fldChar w:fldCharType="separate"/>
-      </w:r>
-      <w:r>
-        <w:rPr>
-          <w:noProof/>
-        </w:rPr>
-        <w:t>8</w:t>
-      </w:r>
-      <w:r>
-        <w:rPr>
-          <w:noProof/>
-        </w:rPr>
-        <w:fldChar w:fldCharType="end"/>
-      </w:r>
-    </w:p>
-    <w:p>
-      <w:pPr>
-        <w:pStyle w:val="TableofFigures"/>
-        <w:tabs>
-          <w:tab w:val="right" w:leader="dot" w:pos="9486"/>
-        </w:tabs>
-        <w:rPr>
-          <w:rFonts w:asciiTheme="minorHAnsi" w:eastAsiaTheme="minorEastAsia" w:hAnsiTheme="minorHAnsi" w:cstheme="minorBidi"/>
-          <w:noProof/>
-          <w:sz w:val="24"/>
-        </w:rPr>
-      </w:pPr>
-      <w:r>
-        <w:rPr>
-          <w:noProof/>
-        </w:rPr>
-        <w:t>Figure 9: Isolation measurement setup</w:t>
-      </w:r>
-      <w:r>
-        <w:rPr>
-          <w:noProof/>
-        </w:rPr>
-        <w:tab/>
-      </w:r>
-      <w:r>
-        <w:rPr>
-          <w:noProof/>
-        </w:rPr>
-        <w:fldChar w:fldCharType="begin"/>
-      </w:r>
-      <w:r>
-        <w:rPr>
-          <w:noProof/>
-        </w:rPr>
-        <w:instrText xml:space="preserve"> PAGEREF _Toc527820420 \h </w:instrText>
-      </w:r>
-      <w:r>
-        <w:rPr>
-          <w:noProof/>
-        </w:rPr>
-      </w:r>
-      <w:r>
-        <w:rPr>
-          <w:noProof/>
-        </w:rPr>
-        <w:fldChar w:fldCharType="separate"/>
-      </w:r>
-      <w:r>
-        <w:rPr>
-          <w:noProof/>
-        </w:rPr>
-        <w:t>8</w:t>
-      </w:r>
-      <w:r>
-        <w:rPr>
-          <w:noProof/>
-        </w:rPr>
-        <w:fldChar w:fldCharType="end"/>
-      </w:r>
-    </w:p>
-    <w:p>
-      <w:pPr>
-        <w:pStyle w:val="TableofFigures"/>
-        <w:tabs>
-          <w:tab w:val="right" w:leader="dot" w:pos="9486"/>
-        </w:tabs>
-        <w:rPr>
-          <w:rFonts w:asciiTheme="minorHAnsi" w:eastAsiaTheme="minorEastAsia" w:hAnsiTheme="minorHAnsi" w:cstheme="minorBidi"/>
-          <w:noProof/>
-          <w:sz w:val="24"/>
-        </w:rPr>
-      </w:pPr>
-      <w:r>
-        <w:rPr>
-          <w:noProof/>
-        </w:rPr>
-        <w:t>Figure 10: Return loss connection setup</w:t>
-      </w:r>
-      <w:r>
-        <w:rPr>
-          <w:noProof/>
-        </w:rPr>
-        <w:tab/>
-      </w:r>
-      <w:r>
-        <w:rPr>
-          <w:noProof/>
-        </w:rPr>
-        <w:fldChar w:fldCharType="begin"/>
-      </w:r>
-      <w:r>
-        <w:rPr>
-          <w:noProof/>
-        </w:rPr>
-        <w:instrText xml:space="preserve"> PAGEREF _Toc527820421 \h </w:instrText>
-      </w:r>
-      <w:r>
-        <w:rPr>
-          <w:noProof/>
-        </w:rPr>
-      </w:r>
-      <w:r>
-        <w:rPr>
-          <w:noProof/>
-        </w:rPr>
-        <w:fldChar w:fldCharType="separate"/>
-      </w:r>
-      <w:r>
-        <w:rPr>
-          <w:noProof/>
-        </w:rPr>
-        <w:t>9</w:t>
-      </w:r>
-      <w:r>
-        <w:rPr>
-          <w:noProof/>
-        </w:rPr>
-        <w:fldChar w:fldCharType="end"/>
-      </w:r>
-    </w:p>
-    <w:p>
-      <w:pPr>
-        <w:pStyle w:val="TableofFigures"/>
-        <w:tabs>
-          <w:tab w:val="right" w:leader="dot" w:pos="9486"/>
-        </w:tabs>
-        <w:rPr>
-          <w:rFonts w:asciiTheme="minorHAnsi" w:eastAsiaTheme="minorEastAsia" w:hAnsiTheme="minorHAnsi" w:cstheme="minorBidi"/>
-          <w:noProof/>
-          <w:sz w:val="24"/>
-        </w:rPr>
-      </w:pPr>
-      <w:r>
-        <w:rPr>
-          <w:noProof/>
-        </w:rPr>
-        <w:t>Figure 11: Plotted Graph of Insertion loss</w:t>
-      </w:r>
-      <w:r>
-        <w:rPr>
-          <w:noProof/>
-        </w:rPr>
-        <w:tab/>
-      </w:r>
-      <w:r>
-        <w:rPr>
-          <w:noProof/>
-        </w:rPr>
-        <w:fldChar w:fldCharType="begin"/>
-      </w:r>
-      <w:r>
-        <w:rPr>
-          <w:noProof/>
-        </w:rPr>
-        <w:instrText xml:space="preserve"> PAGEREF _Toc527820422 \h </w:instrText>
-      </w:r>
-      <w:r>
-        <w:rPr>
-          <w:noProof/>
-        </w:rPr>
-      </w:r>
-      <w:r>
-        <w:rPr>
-          <w:noProof/>
-        </w:rPr>
-        <w:fldChar w:fldCharType="separate"/>
-      </w:r>
-      <w:r>
-        <w:rPr>
-          <w:noProof/>
-        </w:rPr>
-        <w:t>10</w:t>
-      </w:r>
-      <w:r>
-        <w:rPr>
-          <w:noProof/>
-        </w:rPr>
-        <w:fldChar w:fldCharType="end"/>
-      </w:r>
-    </w:p>
-    <w:p>
-      <w:pPr>
-        <w:pStyle w:val="TableofFigures"/>
-        <w:tabs>
-          <w:tab w:val="right" w:leader="dot" w:pos="9486"/>
-        </w:tabs>
-        <w:rPr>
-          <w:rFonts w:asciiTheme="minorHAnsi" w:eastAsiaTheme="minorEastAsia" w:hAnsiTheme="minorHAnsi" w:cstheme="minorBidi"/>
-          <w:noProof/>
-          <w:sz w:val="24"/>
-        </w:rPr>
-      </w:pPr>
-      <w:r>
-        <w:rPr>
-          <w:noProof/>
-        </w:rPr>
-        <w:t>Figure 12: Plotted Graph of Isolation loss</w:t>
-      </w:r>
-      <w:r>
-        <w:rPr>
-          <w:noProof/>
-        </w:rPr>
-        <w:tab/>
-      </w:r>
-      <w:r>
-        <w:rPr>
-          <w:noProof/>
-        </w:rPr>
-        <w:fldChar w:fldCharType="begin"/>
-      </w:r>
-      <w:r>
-        <w:rPr>
-          <w:noProof/>
-        </w:rPr>
-        <w:instrText xml:space="preserve"> PAGEREF _Toc527820423 \h </w:instrText>
-      </w:r>
-      <w:r>
-        <w:rPr>
-          <w:noProof/>
-        </w:rPr>
-      </w:r>
-      <w:r>
-        <w:rPr>
-          <w:noProof/>
-        </w:rPr>
-        <w:fldChar w:fldCharType="separate"/>
-      </w:r>
-      <w:r>
-        <w:rPr>
-          <w:noProof/>
-        </w:rPr>
-        <w:t>12</w:t>
-      </w:r>
-      <w:r>
-        <w:rPr>
-          <w:noProof/>
-        </w:rPr>
-        <w:fldChar w:fldCharType="end"/>
-      </w:r>
-    </w:p>
-    <w:p>
-      <w:pPr>
-        <w:pStyle w:val="TableofFigures"/>
-        <w:tabs>
-          <w:tab w:val="right" w:leader="dot" w:pos="9486"/>
-        </w:tabs>
-        <w:rPr>
-          <w:rFonts w:asciiTheme="minorHAnsi" w:eastAsiaTheme="minorEastAsia" w:hAnsiTheme="minorHAnsi" w:cstheme="minorBidi"/>
-          <w:noProof/>
-          <w:sz w:val="24"/>
-        </w:rPr>
-      </w:pPr>
-      <w:r>
-        <w:rPr>
-          <w:noProof/>
-        </w:rPr>
-        <w:t>Figure 13: Real graph of Isolation loss from Fieldfox</w:t>
-      </w:r>
-      <w:r>
-        <w:rPr>
-          <w:noProof/>
-        </w:rPr>
-        <w:tab/>
-      </w:r>
-      <w:r>
-        <w:rPr>
-          <w:noProof/>
-        </w:rPr>
-        <w:fldChar w:fldCharType="begin"/>
-      </w:r>
-      <w:r>
-        <w:rPr>
-          <w:noProof/>
-        </w:rPr>
-        <w:instrText xml:space="preserve"> PAGEREF _Toc527820424 \h </w:instrText>
-      </w:r>
-      <w:r>
-        <w:rPr>
-          <w:noProof/>
-        </w:rPr>
-      </w:r>
-      <w:r>
-        <w:rPr>
-          <w:noProof/>
-        </w:rPr>
-        <w:fldChar w:fldCharType="separate"/>
-      </w:r>
-      <w:r>
-        <w:rPr>
-          <w:noProof/>
-        </w:rPr>
-        <w:t>12</w:t>
-      </w:r>
-      <w:r>
-        <w:rPr>
-          <w:noProof/>
-        </w:rPr>
-        <w:fldChar w:fldCharType="end"/>
-      </w:r>
-    </w:p>
-    <w:p>
-      <w:pPr>
-        <w:pStyle w:val="TableofFigures"/>
-        <w:tabs>
-          <w:tab w:val="right" w:leader="dot" w:pos="9486"/>
-        </w:tabs>
-        <w:rPr>
-          <w:rFonts w:asciiTheme="minorHAnsi" w:eastAsiaTheme="minorEastAsia" w:hAnsiTheme="minorHAnsi" w:cstheme="minorBidi"/>
-          <w:noProof/>
-          <w:sz w:val="24"/>
-        </w:rPr>
-      </w:pPr>
-      <w:r>
-        <w:rPr>
-          <w:noProof/>
-        </w:rPr>
-        <w:t>Figure 14: Plotted Graph of Return loss</w:t>
-      </w:r>
-      <w:r>
-        <w:rPr>
-          <w:noProof/>
-        </w:rPr>
-        <w:tab/>
-      </w:r>
-      <w:r>
-        <w:rPr>
-          <w:noProof/>
-        </w:rPr>
-        <w:fldChar w:fldCharType="begin"/>
-      </w:r>
-      <w:r>
-        <w:rPr>
-          <w:noProof/>
-        </w:rPr>
-        <w:instrText xml:space="preserve"> PAGEREF _Toc527820425 \h </w:instrText>
-      </w:r>
-      <w:r>
-        <w:rPr>
-          <w:noProof/>
-        </w:rPr>
-      </w:r>
-      <w:r>
-        <w:rPr>
-          <w:noProof/>
-        </w:rPr>
-        <w:fldChar w:fldCharType="separate"/>
-      </w:r>
-      <w:r>
-        <w:rPr>
-          <w:noProof/>
-        </w:rPr>
-        <w:t>13</w:t>
-      </w:r>
-      <w:r>
-        <w:rPr>
-          <w:noProof/>
-        </w:rPr>
-        <w:fldChar w:fldCharType="end"/>
-      </w:r>
-    </w:p>
-    <w:p>
-      <w:pPr>
-        <w:pStyle w:val="TableofFigures"/>
-        <w:tabs>
-          <w:tab w:val="right" w:leader="dot" w:pos="9486"/>
-        </w:tabs>
-        <w:rPr>
-          <w:rFonts w:asciiTheme="minorHAnsi" w:eastAsiaTheme="minorEastAsia" w:hAnsiTheme="minorHAnsi" w:cstheme="minorBidi"/>
-          <w:noProof/>
-          <w:sz w:val="24"/>
-        </w:rPr>
-      </w:pPr>
-      <w:r>
-        <w:rPr>
-          <w:noProof/>
-        </w:rPr>
-        <w:t>Figure 15: Real graph of Return loss from Fieldfox</w:t>
-      </w:r>
-      <w:r>
-        <w:rPr>
-          <w:noProof/>
-        </w:rPr>
-        <w:tab/>
-      </w:r>
-      <w:r>
-        <w:rPr>
-          <w:noProof/>
-        </w:rPr>
-        <w:fldChar w:fldCharType="begin"/>
-      </w:r>
-      <w:r>
-        <w:rPr>
-          <w:noProof/>
-        </w:rPr>
-        <w:instrText xml:space="preserve"> PAGEREF _Toc527820426 \h </w:instrText>
-      </w:r>
-      <w:r>
-        <w:rPr>
-          <w:noProof/>
-        </w:rPr>
-      </w:r>
-      <w:r>
-        <w:rPr>
-          <w:noProof/>
-        </w:rPr>
-        <w:fldChar w:fldCharType="separate"/>
-      </w:r>
-      <w:r>
-        <w:rPr>
-          <w:noProof/>
-        </w:rPr>
-        <w:t>14</w:t>
-      </w:r>
-      <w:r>
-        <w:rPr>
-          <w:noProof/>
-        </w:rPr>
-        <w:fldChar w:fldCharType="end"/>
-      </w:r>
-    </w:p>
-    <w:p>
-      <w:pPr>
-        <w:pStyle w:val="TableofFigures"/>
-        <w:tabs>
-          <w:tab w:val="right" w:leader="dot" w:pos="9486"/>
-        </w:tabs>
-        <w:rPr>
-          <w:rFonts w:asciiTheme="minorHAnsi" w:eastAsiaTheme="minorEastAsia" w:hAnsiTheme="minorHAnsi" w:cstheme="minorBidi"/>
-          <w:noProof/>
-          <w:sz w:val="24"/>
-        </w:rPr>
-      </w:pPr>
-      <w:r>
-        <w:rPr>
-          <w:noProof/>
-        </w:rPr>
-        <w:t>Figure 16: Losses in DUT Vs Frequency</w:t>
-      </w:r>
-      <w:r>
-        <w:rPr>
-          <w:noProof/>
-        </w:rPr>
-        <w:tab/>
-      </w:r>
-      <w:r>
-        <w:rPr>
-          <w:noProof/>
-        </w:rPr>
-        <w:fldChar w:fldCharType="begin"/>
-      </w:r>
-      <w:r>
-        <w:rPr>
-          <w:noProof/>
-        </w:rPr>
-        <w:instrText xml:space="preserve"> PAGEREF _Toc527820427 \h </w:instrText>
-      </w:r>
-      <w:r>
-        <w:rPr>
-          <w:noProof/>
-        </w:rPr>
-      </w:r>
-      <w:r>
-        <w:rPr>
-          <w:noProof/>
-        </w:rPr>
-        <w:fldChar w:fldCharType="separate"/>
-      </w:r>
-      <w:r>
-        <w:rPr>
-          <w:noProof/>
-        </w:rPr>
-        <w:t>16</w:t>
-      </w:r>
-      <w:r>
-        <w:rPr>
-          <w:noProof/>
-        </w:rPr>
-        <w:fldChar w:fldCharType="end"/>
-      </w:r>
-    </w:p>
-    <w:p>
-      <w:pPr>
-        <w:pStyle w:val="TableofFigures"/>
-        <w:tabs>
-          <w:tab w:val="right" w:leader="dot" w:pos="9486"/>
-        </w:tabs>
-        <w:rPr>
-          <w:rFonts w:asciiTheme="minorHAnsi" w:eastAsiaTheme="minorEastAsia" w:hAnsiTheme="minorHAnsi" w:cstheme="minorBidi"/>
-          <w:noProof/>
-          <w:sz w:val="24"/>
-        </w:rPr>
-      </w:pPr>
-      <w:r>
-        <w:rPr>
-          <w:noProof/>
-        </w:rPr>
-        <w:t>Figure 17: Base station Architecture</w:t>
-      </w:r>
-      <w:r>
-        <w:rPr>
-          <w:noProof/>
-        </w:rPr>
-        <w:tab/>
-      </w:r>
-      <w:r>
-        <w:rPr>
-          <w:noProof/>
-        </w:rPr>
-        <w:fldChar w:fldCharType="begin"/>
-      </w:r>
-      <w:r>
-        <w:rPr>
-          <w:noProof/>
-        </w:rPr>
-        <w:instrText xml:space="preserve"> PAGEREF _Toc527820428 \h </w:instrText>
-      </w:r>
-      <w:r>
-        <w:rPr>
-          <w:noProof/>
-        </w:rPr>
-      </w:r>
-      <w:r>
-        <w:rPr>
-          <w:noProof/>
-        </w:rPr>
-        <w:fldChar w:fldCharType="separate"/>
-      </w:r>
-      <w:r>
-        <w:rPr>
-          <w:noProof/>
-        </w:rPr>
-        <w:t>18</w:t>
-      </w:r>
-      <w:r>
-        <w:rPr>
-          <w:noProof/>
-        </w:rPr>
-        <w:fldChar w:fldCharType="end"/>
-      </w:r>
-    </w:p>
-    <w:p>
-      <w:pPr>
-        <w:pStyle w:val="TableofFigures"/>
-        <w:tabs>
-          <w:tab w:val="right" w:leader="dot" w:pos="9486"/>
-        </w:tabs>
-        <w:rPr>
-          <w:rFonts w:asciiTheme="minorHAnsi" w:eastAsiaTheme="minorEastAsia" w:hAnsiTheme="minorHAnsi" w:cstheme="minorBidi"/>
-          <w:noProof/>
-          <w:sz w:val="24"/>
-        </w:rPr>
-      </w:pPr>
-      <w:r>
-        <w:rPr>
-          <w:noProof/>
-        </w:rPr>
-        <w:t>Figure 18: Scattering parameters</w:t>
-      </w:r>
-      <w:r>
-        <w:rPr>
-          <w:noProof/>
-        </w:rPr>
-        <w:tab/>
-      </w:r>
-      <w:r>
-        <w:rPr>
-          <w:noProof/>
-        </w:rPr>
-        <w:fldChar w:fldCharType="begin"/>
-      </w:r>
-      <w:r>
-        <w:rPr>
-          <w:noProof/>
-        </w:rPr>
-        <w:instrText xml:space="preserve"> PAGEREF _Toc527820429 \h </w:instrText>
-      </w:r>
-      <w:r>
-        <w:rPr>
-          <w:noProof/>
-        </w:rPr>
-      </w:r>
-      <w:r>
-        <w:rPr>
-          <w:noProof/>
-        </w:rPr>
-        <w:fldChar w:fldCharType="separate"/>
-      </w:r>
-      <w:r>
-        <w:rPr>
-          <w:noProof/>
-        </w:rPr>
-        <w:t>18</w:t>
-      </w:r>
-      <w:r>
-        <w:rPr>
-          <w:noProof/>
-        </w:rPr>
-        <w:fldChar w:fldCharType="end"/>
-      </w:r>
-    </w:p>
-    <w:p>
-      <w:pPr>
-        <w:rPr>
-          <w:rFonts w:ascii="Times" w:hAnsi="Times" w:cs="Times"/>
-          <w:color w:val="000000"/>
-          <w:sz w:val="32"/>
-          <w:szCs w:val="32"/>
-        </w:rPr>
-      </w:pPr>
-      <w:r>
-        <w:rPr>
-          <w:rFonts w:ascii="Times" w:hAnsi="Times" w:cs="Times"/>
-          <w:color w:val="000000"/>
-          <w:sz w:val="32"/>
-          <w:szCs w:val="32"/>
-        </w:rPr>
-        <w:fldChar w:fldCharType="end"/>
+        <w:rPr>
+          <w:rFonts w:eastAsiaTheme="majorEastAsia" w:cstheme="majorBidi"/>
+          <w:b/>
+          <w:iCs/>
+          <w:color w:val="000000" w:themeColor="text1"/>
+          <w:sz w:val="40"/>
+        </w:rPr>
+      </w:pPr>
+      <w:r>
+        <w:br w:type="page"/>
       </w:r>
     </w:p>
     <w:p>
       <w:pPr>
         <w:pStyle w:val="Heading4"/>
       </w:pPr>
-      <w:bookmarkStart w:id="3" w:name="_Toc527820158"/>
-      <w:r>
-        <w:t>List of Equations</w:t>
-      </w:r>
-      <w:bookmarkEnd w:id="3"/>
-    </w:p>
-    <w:p>
-      <w:pPr>
-        <w:pStyle w:val="TableofFigures"/>
-        <w:tabs>
-          <w:tab w:val="right" w:leader="dot" w:pos="9486"/>
-        </w:tabs>
-        <w:rPr>
-          <w:rFonts w:asciiTheme="minorHAnsi" w:eastAsiaTheme="minorEastAsia" w:hAnsiTheme="minorHAnsi" w:cstheme="minorBidi"/>
-          <w:noProof/>
-          <w:sz w:val="24"/>
-        </w:rPr>
-      </w:pPr>
-      <w:r>
-        <w:rPr>
-          <w:rFonts w:ascii="Times" w:hAnsi="Times" w:cs="Times"/>
-          <w:color w:val="000000"/>
-          <w:sz w:val="32"/>
-          <w:szCs w:val="32"/>
-        </w:rPr>
-        <w:fldChar w:fldCharType="begin"/>
-      </w:r>
-      <w:r>
-        <w:rPr>
-          <w:rFonts w:ascii="Times" w:hAnsi="Times" w:cs="Times"/>
-          <w:color w:val="000000"/>
-          <w:sz w:val="32"/>
-          <w:szCs w:val="32"/>
-        </w:rPr>
-        <w:instrText xml:space="preserve"> TOC \c "Equation" </w:instrText>
-      </w:r>
-      <w:r>
-        <w:rPr>
-          <w:rFonts w:ascii="Times" w:hAnsi="Times" w:cs="Times"/>
-          <w:color w:val="000000"/>
-          <w:sz w:val="32"/>
-          <w:szCs w:val="32"/>
-        </w:rPr>
-        <w:fldChar w:fldCharType="separate"/>
-      </w:r>
-      <w:r>
-        <w:rPr>
-          <w:noProof/>
-        </w:rPr>
-        <w:t>Equation 1:Attenuation- power</w:t>
-      </w:r>
-      <w:r>
-        <w:rPr>
-          <w:noProof/>
-        </w:rPr>
-        <w:tab/>
-      </w:r>
-      <w:r>
-        <w:rPr>
-          <w:noProof/>
-        </w:rPr>
-        <w:fldChar w:fldCharType="begin"/>
-      </w:r>
-      <w:r>
-        <w:rPr>
-          <w:noProof/>
-        </w:rPr>
-        <w:instrText xml:space="preserve"> PAGEREF _Toc527820567 \h </w:instrText>
-      </w:r>
-      <w:r>
-        <w:rPr>
-          <w:noProof/>
-        </w:rPr>
-      </w:r>
-      <w:r>
-        <w:rPr>
-          <w:noProof/>
-        </w:rPr>
-        <w:fldChar w:fldCharType="separate"/>
-      </w:r>
-      <w:r>
-        <w:rPr>
-          <w:noProof/>
-        </w:rPr>
-        <w:t>1</w:t>
-      </w:r>
-      <w:r>
-        <w:rPr>
-          <w:noProof/>
-        </w:rPr>
-        <w:fldChar w:fldCharType="end"/>
-      </w:r>
-    </w:p>
-    <w:p>
-      <w:pPr>
-        <w:pStyle w:val="TableofFigures"/>
-        <w:tabs>
-          <w:tab w:val="right" w:leader="dot" w:pos="9486"/>
-        </w:tabs>
-        <w:rPr>
-          <w:rFonts w:asciiTheme="minorHAnsi" w:eastAsiaTheme="minorEastAsia" w:hAnsiTheme="minorHAnsi" w:cstheme="minorBidi"/>
-          <w:noProof/>
-          <w:sz w:val="24"/>
-        </w:rPr>
-      </w:pPr>
-      <w:r>
-        <w:rPr>
-          <w:noProof/>
-        </w:rPr>
-        <w:t>Equation 2: Attenuation- voltages</w:t>
-      </w:r>
-      <w:r>
-        <w:rPr>
-          <w:noProof/>
-        </w:rPr>
-        <w:tab/>
-      </w:r>
-      <w:r>
-        <w:rPr>
-          <w:noProof/>
-        </w:rPr>
-        <w:fldChar w:fldCharType="begin"/>
-      </w:r>
-      <w:r>
-        <w:rPr>
-          <w:noProof/>
-        </w:rPr>
-        <w:instrText xml:space="preserve"> PAGEREF _Toc527820568 \h </w:instrText>
-      </w:r>
-      <w:r>
-        <w:rPr>
-          <w:noProof/>
-        </w:rPr>
-      </w:r>
-      <w:r>
-        <w:rPr>
-          <w:noProof/>
-        </w:rPr>
-        <w:fldChar w:fldCharType="separate"/>
-      </w:r>
-      <w:r>
-        <w:rPr>
-          <w:noProof/>
-        </w:rPr>
-        <w:t>1</w:t>
-      </w:r>
-      <w:r>
-        <w:rPr>
-          <w:noProof/>
-        </w:rPr>
-        <w:fldChar w:fldCharType="end"/>
-      </w:r>
-    </w:p>
-    <w:p>
-      <w:pPr>
-        <w:pStyle w:val="TableofFigures"/>
-        <w:tabs>
-          <w:tab w:val="right" w:leader="dot" w:pos="9486"/>
-        </w:tabs>
-        <w:rPr>
-          <w:rFonts w:asciiTheme="minorHAnsi" w:eastAsiaTheme="minorEastAsia" w:hAnsiTheme="minorHAnsi" w:cstheme="minorBidi"/>
-          <w:noProof/>
-          <w:sz w:val="24"/>
-        </w:rPr>
-      </w:pPr>
-      <w:r>
-        <w:rPr>
-          <w:noProof/>
-        </w:rPr>
-        <w:t>Equation 3: Insertion loss</w:t>
-      </w:r>
-      <w:r>
-        <w:rPr>
-          <w:noProof/>
-        </w:rPr>
-        <w:tab/>
-      </w:r>
-      <w:r>
-        <w:rPr>
-          <w:noProof/>
-        </w:rPr>
-        <w:fldChar w:fldCharType="begin"/>
-      </w:r>
-      <w:r>
-        <w:rPr>
-          <w:noProof/>
-        </w:rPr>
-        <w:instrText xml:space="preserve"> PAGEREF _Toc527820569 \h </w:instrText>
-      </w:r>
-      <w:r>
-        <w:rPr>
-          <w:noProof/>
-        </w:rPr>
-      </w:r>
-      <w:r>
-        <w:rPr>
-          <w:noProof/>
-        </w:rPr>
-        <w:fldChar w:fldCharType="separate"/>
-      </w:r>
-      <w:r>
-        <w:rPr>
-          <w:noProof/>
-        </w:rPr>
-        <w:t>2</w:t>
-      </w:r>
-      <w:r>
-        <w:rPr>
-          <w:noProof/>
-        </w:rPr>
-        <w:fldChar w:fldCharType="end"/>
-      </w:r>
-    </w:p>
-    <w:p>
-      <w:pPr>
-        <w:pStyle w:val="TableofFigures"/>
-        <w:tabs>
-          <w:tab w:val="right" w:leader="dot" w:pos="9486"/>
-        </w:tabs>
-        <w:rPr>
-          <w:rFonts w:asciiTheme="minorHAnsi" w:eastAsiaTheme="minorEastAsia" w:hAnsiTheme="minorHAnsi" w:cstheme="minorBidi"/>
-          <w:noProof/>
-          <w:sz w:val="24"/>
-        </w:rPr>
-      </w:pPr>
-      <w:r>
-        <w:rPr>
-          <w:noProof/>
-        </w:rPr>
-        <w:t>Equation 4: Insertion loss- S parameter</w:t>
-      </w:r>
-      <w:r>
-        <w:rPr>
-          <w:noProof/>
-        </w:rPr>
-        <w:tab/>
-      </w:r>
-      <w:r>
-        <w:rPr>
-          <w:noProof/>
-        </w:rPr>
-        <w:fldChar w:fldCharType="begin"/>
-      </w:r>
-      <w:r>
-        <w:rPr>
-          <w:noProof/>
-        </w:rPr>
-        <w:instrText xml:space="preserve"> PAGEREF _Toc527820570 \h </w:instrText>
-      </w:r>
-      <w:r>
-        <w:rPr>
-          <w:noProof/>
-        </w:rPr>
-      </w:r>
-      <w:r>
-        <w:rPr>
-          <w:noProof/>
-        </w:rPr>
-        <w:fldChar w:fldCharType="separate"/>
-      </w:r>
-      <w:r>
-        <w:rPr>
-          <w:noProof/>
-        </w:rPr>
-        <w:t>2</w:t>
-      </w:r>
-      <w:r>
-        <w:rPr>
-          <w:noProof/>
-        </w:rPr>
-        <w:fldChar w:fldCharType="end"/>
-      </w:r>
-    </w:p>
-    <w:p>
-      <w:pPr>
-        <w:pStyle w:val="TableofFigures"/>
-        <w:tabs>
-          <w:tab w:val="right" w:leader="dot" w:pos="9486"/>
-        </w:tabs>
-        <w:rPr>
-          <w:rFonts w:asciiTheme="minorHAnsi" w:eastAsiaTheme="minorEastAsia" w:hAnsiTheme="minorHAnsi" w:cstheme="minorBidi"/>
-          <w:noProof/>
-          <w:sz w:val="24"/>
-        </w:rPr>
-      </w:pPr>
-      <w:r>
-        <w:rPr>
-          <w:noProof/>
-        </w:rPr>
-        <w:t>Equation 5: Return loss</w:t>
-      </w:r>
-      <w:r>
-        <w:rPr>
-          <w:noProof/>
-        </w:rPr>
-        <w:tab/>
-      </w:r>
-      <w:r>
-        <w:rPr>
-          <w:noProof/>
-        </w:rPr>
-        <w:fldChar w:fldCharType="begin"/>
-      </w:r>
-      <w:r>
-        <w:rPr>
-          <w:noProof/>
-        </w:rPr>
-        <w:instrText xml:space="preserve"> PAGEREF _Toc527820571 \h </w:instrText>
-      </w:r>
-      <w:r>
-        <w:rPr>
-          <w:noProof/>
-        </w:rPr>
-      </w:r>
-      <w:r>
-        <w:rPr>
-          <w:noProof/>
-        </w:rPr>
-        <w:fldChar w:fldCharType="separate"/>
-      </w:r>
-      <w:r>
-        <w:rPr>
-          <w:noProof/>
-        </w:rPr>
-        <w:t>2</w:t>
-      </w:r>
-      <w:r>
-        <w:rPr>
-          <w:noProof/>
-        </w:rPr>
-        <w:fldChar w:fldCharType="end"/>
-      </w:r>
     </w:p>
     <w:p>
       <w:pPr>
         <w:pStyle w:val="Heading4"/>
       </w:pPr>
-      <w:r>
-        <w:fldChar w:fldCharType="end"/>
-      </w:r>
-      <w:bookmarkStart w:id="4" w:name="_Toc527820159"/>
-    </w:p>
-    <w:p>
-      <w:pPr>
-        <w:pStyle w:val="Heading4"/>
-      </w:pPr>
-      <w:r>
-        <w:t>List of Tables</w:t>
+      <w:bookmarkStart w:id="4" w:name="_Toc26276369"/>
+      <w:r>
+        <w:t>ACKNOWLEDGEMENTS</w:t>
       </w:r>
       <w:bookmarkEnd w:id="4"/>
-    </w:p>
-    <w:p>
-      <w:pPr>
-        <w:pStyle w:val="TableofFigures"/>
-        <w:tabs>
-          <w:tab w:val="right" w:leader="dot" w:pos="9486"/>
-        </w:tabs>
-        <w:rPr>
-          <w:rFonts w:asciiTheme="minorHAnsi" w:eastAsiaTheme="minorEastAsia" w:hAnsiTheme="minorHAnsi" w:cstheme="minorBidi"/>
-          <w:noProof/>
-          <w:sz w:val="24"/>
-        </w:rPr>
-      </w:pPr>
-      <w:r>
-        <w:rPr>
-          <w:rFonts w:ascii="Times" w:hAnsi="Times" w:cs="Times"/>
-          <w:color w:val="000000"/>
-          <w:sz w:val="32"/>
-          <w:szCs w:val="32"/>
-        </w:rPr>
-        <w:fldChar w:fldCharType="begin"/>
-      </w:r>
-      <w:r>
-        <w:rPr>
-          <w:rFonts w:ascii="Times" w:hAnsi="Times" w:cs="Times"/>
-          <w:color w:val="000000"/>
-          <w:sz w:val="32"/>
-          <w:szCs w:val="32"/>
-        </w:rPr>
-        <w:instrText xml:space="preserve"> TOC \c "Table" </w:instrText>
-      </w:r>
-      <w:r>
-        <w:rPr>
-          <w:rFonts w:ascii="Times" w:hAnsi="Times" w:cs="Times"/>
-          <w:color w:val="000000"/>
-          <w:sz w:val="32"/>
-          <w:szCs w:val="32"/>
-        </w:rPr>
-        <w:fldChar w:fldCharType="separate"/>
-      </w:r>
-      <w:r>
-        <w:rPr>
-          <w:noProof/>
-        </w:rPr>
-        <w:t>Table 1: Insertion loss at different frequencies</w:t>
-      </w:r>
-      <w:r>
-        <w:rPr>
-          <w:noProof/>
-        </w:rPr>
-        <w:tab/>
-      </w:r>
-      <w:r>
-        <w:rPr>
-          <w:noProof/>
-        </w:rPr>
-        <w:fldChar w:fldCharType="begin"/>
-      </w:r>
-      <w:r>
-        <w:rPr>
-          <w:noProof/>
-        </w:rPr>
-        <w:instrText xml:space="preserve"> PAGEREF _Toc527823481 \h </w:instrText>
-      </w:r>
-      <w:r>
-        <w:rPr>
-          <w:noProof/>
-        </w:rPr>
-      </w:r>
-      <w:r>
-        <w:rPr>
-          <w:noProof/>
-        </w:rPr>
-        <w:fldChar w:fldCharType="separate"/>
-      </w:r>
-      <w:r>
-        <w:rPr>
-          <w:noProof/>
-        </w:rPr>
-        <w:t>10</w:t>
-      </w:r>
-      <w:r>
-        <w:rPr>
-          <w:noProof/>
-        </w:rPr>
-        <w:fldChar w:fldCharType="end"/>
-      </w:r>
-    </w:p>
-    <w:p>
-      <w:pPr>
-        <w:pStyle w:val="TableofFigures"/>
-        <w:tabs>
-          <w:tab w:val="right" w:leader="dot" w:pos="9486"/>
-        </w:tabs>
-        <w:rPr>
-          <w:rFonts w:asciiTheme="minorHAnsi" w:eastAsiaTheme="minorEastAsia" w:hAnsiTheme="minorHAnsi" w:cstheme="minorBidi"/>
-          <w:noProof/>
-          <w:sz w:val="24"/>
-        </w:rPr>
-      </w:pPr>
-      <w:r>
-        <w:rPr>
-          <w:noProof/>
-        </w:rPr>
-        <w:t>Table 2: Isolation loss at different frequencies</w:t>
-      </w:r>
-      <w:r>
-        <w:rPr>
-          <w:noProof/>
-        </w:rPr>
-        <w:tab/>
-      </w:r>
-      <w:r>
-        <w:rPr>
-          <w:noProof/>
-        </w:rPr>
-        <w:fldChar w:fldCharType="begin"/>
-      </w:r>
-      <w:r>
-        <w:rPr>
-          <w:noProof/>
-        </w:rPr>
-        <w:instrText xml:space="preserve"> PAGEREF _Toc527823482 \h </w:instrText>
-      </w:r>
-      <w:r>
-        <w:rPr>
-          <w:noProof/>
-        </w:rPr>
-      </w:r>
-      <w:r>
-        <w:rPr>
-          <w:noProof/>
-        </w:rPr>
-        <w:fldChar w:fldCharType="separate"/>
-      </w:r>
-      <w:r>
-        <w:rPr>
-          <w:noProof/>
-        </w:rPr>
-        <w:t>11</w:t>
-      </w:r>
-      <w:r>
-        <w:rPr>
-          <w:noProof/>
-        </w:rPr>
-        <w:fldChar w:fldCharType="end"/>
-      </w:r>
-    </w:p>
-    <w:p>
-      <w:pPr>
-        <w:pStyle w:val="TableofFigures"/>
-        <w:tabs>
-          <w:tab w:val="right" w:leader="dot" w:pos="9486"/>
-        </w:tabs>
-        <w:rPr>
-          <w:rFonts w:asciiTheme="minorHAnsi" w:eastAsiaTheme="minorEastAsia" w:hAnsiTheme="minorHAnsi" w:cstheme="minorBidi"/>
-          <w:noProof/>
-          <w:sz w:val="24"/>
-        </w:rPr>
-      </w:pPr>
-      <w:r>
-        <w:rPr>
-          <w:noProof/>
-        </w:rPr>
-        <w:t>Table 3: Return loss at different frequencies</w:t>
-      </w:r>
-      <w:r>
-        <w:rPr>
-          <w:noProof/>
-        </w:rPr>
-        <w:tab/>
-      </w:r>
-      <w:r>
-        <w:rPr>
-          <w:noProof/>
-        </w:rPr>
-        <w:fldChar w:fldCharType="begin"/>
-      </w:r>
-      <w:r>
-        <w:rPr>
-          <w:noProof/>
-        </w:rPr>
-        <w:instrText xml:space="preserve"> PAGEREF _Toc527823483 \h </w:instrText>
-      </w:r>
-      <w:r>
-        <w:rPr>
-          <w:noProof/>
-        </w:rPr>
-      </w:r>
-      <w:r>
-        <w:rPr>
-          <w:noProof/>
-        </w:rPr>
-        <w:fldChar w:fldCharType="separate"/>
-      </w:r>
-      <w:r>
-        <w:rPr>
-          <w:noProof/>
-        </w:rPr>
-        <w:t>13</w:t>
-      </w:r>
-      <w:r>
-        <w:rPr>
-          <w:noProof/>
-        </w:rPr>
-        <w:fldChar w:fldCharType="end"/>
-      </w:r>
-    </w:p>
-    <w:p>
-      <w:pPr>
-        <w:pStyle w:val="TableofFigures"/>
-        <w:tabs>
-          <w:tab w:val="right" w:leader="dot" w:pos="9486"/>
-        </w:tabs>
-        <w:rPr>
-          <w:rFonts w:asciiTheme="minorHAnsi" w:eastAsiaTheme="minorEastAsia" w:hAnsiTheme="minorHAnsi" w:cstheme="minorBidi"/>
-          <w:noProof/>
-          <w:sz w:val="24"/>
-        </w:rPr>
-      </w:pPr>
-      <w:r>
-        <w:rPr>
-          <w:noProof/>
-        </w:rPr>
-        <w:t>Table 4: Losses combined at different frequency</w:t>
-      </w:r>
-      <w:r>
-        <w:rPr>
-          <w:noProof/>
-        </w:rPr>
-        <w:tab/>
-      </w:r>
-      <w:r>
-        <w:rPr>
-          <w:noProof/>
-        </w:rPr>
-        <w:fldChar w:fldCharType="begin"/>
-      </w:r>
-      <w:r>
-        <w:rPr>
-          <w:noProof/>
-        </w:rPr>
-        <w:instrText xml:space="preserve"> PAGEREF _Toc527823484 \h </w:instrText>
-      </w:r>
-      <w:r>
-        <w:rPr>
-          <w:noProof/>
-        </w:rPr>
-      </w:r>
-      <w:r>
-        <w:rPr>
-          <w:noProof/>
-        </w:rPr>
-        <w:fldChar w:fldCharType="separate"/>
-      </w:r>
-      <w:r>
-        <w:rPr>
-          <w:noProof/>
-        </w:rPr>
-        <w:t>15</w:t>
-      </w:r>
-      <w:r>
-        <w:rPr>
-          <w:noProof/>
-        </w:rPr>
-        <w:fldChar w:fldCharType="end"/>
-      </w:r>
-    </w:p>
-    <w:p>
-      <w:pPr>
-        <w:rPr>
-          <w:rFonts w:ascii="Times" w:hAnsi="Times" w:cs="Times"/>
-          <w:color w:val="000000"/>
-          <w:sz w:val="32"/>
-          <w:szCs w:val="32"/>
-        </w:rPr>
-      </w:pPr>
-      <w:r>
-        <w:rPr>
-          <w:rFonts w:ascii="Times" w:hAnsi="Times" w:cs="Times"/>
-          <w:color w:val="000000"/>
-          <w:sz w:val="32"/>
-          <w:szCs w:val="32"/>
-        </w:rPr>
-        <w:fldChar w:fldCharType="end"/>
-      </w:r>
-    </w:p>
-    <w:p>
-      <w:pPr>
-        <w:rPr>
-          <w:rFonts w:ascii="Times" w:hAnsi="Times" w:cs="Times"/>
-          <w:color w:val="000000"/>
-          <w:sz w:val="32"/>
-          <w:szCs w:val="32"/>
-        </w:rPr>
-      </w:pPr>
-      <w:r>
-        <w:rPr>
-          <w:rFonts w:ascii="Times" w:hAnsi="Times" w:cs="Times"/>
-          <w:color w:val="000000"/>
-          <w:sz w:val="32"/>
-          <w:szCs w:val="32"/>
-        </w:rPr>
-        <w:br w:type="page"/>
-      </w:r>
-    </w:p>
-    <w:p>
-      <w:pPr>
-        <w:pStyle w:val="Heading4"/>
-      </w:pPr>
-      <w:bookmarkStart w:id="5" w:name="_Toc527820160"/>
-      <w:r>
-        <w:lastRenderedPageBreak/>
-        <w:t>ACKNOWLEDGEMENTS</w:t>
-      </w:r>
-      <w:bookmarkEnd w:id="5"/>
     </w:p>
     <w:p>
       <w:pPr>
@@ -5587,17 +2113,17 @@
           <w:docGrid w:linePitch="600" w:charSpace="32768"/>
         </w:sectPr>
       </w:pPr>
-      <w:bookmarkStart w:id="6" w:name="_Toc527820161"/>
     </w:p>
     <w:p>
       <w:pPr>
         <w:pStyle w:val="Heading4"/>
       </w:pPr>
+      <w:bookmarkStart w:id="5" w:name="_Toc26276370"/>
       <w:r>
         <w:lastRenderedPageBreak/>
         <w:t>WEB APP OVERVIEW</w:t>
       </w:r>
-      <w:bookmarkEnd w:id="6"/>
+      <w:bookmarkEnd w:id="5"/>
     </w:p>
     <w:p>
       <w:pPr>
@@ -5615,7 +2141,15 @@
         <w:spacing w:line="360" w:lineRule="auto"/>
       </w:pPr>
       <w:r>
-        <w:t>Here the accountant is asked to enter some employee information like name, employee number, department, hours’ of work</w:t>
+        <w:t xml:space="preserve">Here the accountant is asked to enter some employee information like name, employee number, department, </w:t>
+      </w:r>
+      <w:proofErr w:type="gramStart"/>
+      <w:r>
+        <w:t>hours’</w:t>
+      </w:r>
+      <w:proofErr w:type="gramEnd"/>
+      <w:r>
+        <w:t xml:space="preserve"> of work</w:t>
       </w:r>
       <w:r>
         <w:t xml:space="preserve"> then choose </w:t>
@@ -5702,7 +2236,15 @@
         <w:t>If faculty was chosen,</w:t>
       </w:r>
       <w:r>
-        <w:t xml:space="preserve"> accountant is asked to enter qualification code where available options are : M (for masters) and B (for bachelors).</w:t>
+        <w:t xml:space="preserve"> accountant is asked to enter qualification code where available options </w:t>
+      </w:r>
+      <w:proofErr w:type="gramStart"/>
+      <w:r>
+        <w:t>are :</w:t>
+      </w:r>
+      <w:proofErr w:type="gramEnd"/>
+      <w:r>
+        <w:t xml:space="preserve"> M (for masters) and B (for bachelors).</w:t>
       </w:r>
       <w:r>
         <w:t xml:space="preserve">  </w:t>
@@ -6088,8 +2630,13 @@
       <w:pPr>
         <w:spacing w:line="360" w:lineRule="auto"/>
       </w:pPr>
-      <w:r>
-        <w:t>Also if work hours is entered -</w:t>
+      <w:proofErr w:type="gramStart"/>
+      <w:r>
+        <w:t>Also</w:t>
+      </w:r>
+      <w:proofErr w:type="gramEnd"/>
+      <w:r>
+        <w:t xml:space="preserve"> if work hours is entered -</w:t>
       </w:r>
       <w:proofErr w:type="spellStart"/>
       <w:r>
@@ -6160,12 +2707,14 @@
     <w:p/>
     <w:p>
       <w:pPr>
-        <w:pStyle w:val="Heading1"/>
-      </w:pPr>
+        <w:pStyle w:val="Heading4"/>
+      </w:pPr>
+      <w:bookmarkStart w:id="6" w:name="_Toc26276371"/>
       <w:r>
         <w:lastRenderedPageBreak/>
         <w:t>FUNCTIONALITY</w:t>
       </w:r>
+      <w:bookmarkEnd w:id="6"/>
     </w:p>
     <w:p>
       <w:pPr>
@@ -6193,8 +2742,6 @@
         </w:rPr>
         <w:t xml:space="preserve"> file has been written to make the functionality of</w:t>
       </w:r>
-      <w:bookmarkStart w:id="7" w:name="_GoBack"/>
-      <w:bookmarkEnd w:id="7"/>
     </w:p>
     <w:p>
       <w:pPr>
@@ -7449,7 +3996,7 @@
     </w:rPrDefault>
     <w:pPrDefault/>
   </w:docDefaults>
-  <w:latentStyles w:defLockedState="0" w:defUIPriority="99" w:defSemiHidden="0" w:defUnhideWhenUsed="0" w:defQFormat="0" w:count="376">
+  <w:latentStyles w:defLockedState="0" w:defUIPriority="99" w:defSemiHidden="0" w:defUnhideWhenUsed="0" w:defQFormat="0" w:count="377">
     <w:lsdException w:name="Normal" w:uiPriority="0" w:qFormat="1"/>
     <w:lsdException w:name="heading 1" w:uiPriority="9" w:qFormat="1"/>
     <w:lsdException w:name="heading 2" w:uiPriority="9" w:qFormat="1"/>
@@ -7555,7 +4102,6 @@
     <w:lsdException w:name="HTML Sample" w:semiHidden="1" w:unhideWhenUsed="1"/>
     <w:lsdException w:name="HTML Typewriter" w:semiHidden="1" w:unhideWhenUsed="1"/>
     <w:lsdException w:name="HTML Variable" w:semiHidden="1" w:unhideWhenUsed="1"/>
-    <w:lsdException w:name="Normal Table" w:semiHidden="1" w:unhideWhenUsed="1"/>
     <w:lsdException w:name="annotation subject" w:semiHidden="1" w:unhideWhenUsed="1"/>
     <w:lsdException w:name="No List" w:semiHidden="1" w:unhideWhenUsed="1"/>
     <w:lsdException w:name="Outline List 1" w:semiHidden="1" w:unhideWhenUsed="1"/>
@@ -7602,10 +4148,8 @@
     <w:lsdException w:name="Table Subtle 2" w:semiHidden="1" w:unhideWhenUsed="1"/>
     <w:lsdException w:name="Table Web 1" w:semiHidden="1" w:unhideWhenUsed="1"/>
     <w:lsdException w:name="Table Web 2" w:semiHidden="1" w:unhideWhenUsed="1"/>
-    <w:lsdException w:name="Table Web 3" w:semiHidden="1" w:unhideWhenUsed="1"/>
     <w:lsdException w:name="Balloon Text" w:semiHidden="1" w:unhideWhenUsed="1"/>
     <w:lsdException w:name="Table Grid" w:uiPriority="59"/>
-    <w:lsdException w:name="Table Theme" w:semiHidden="1" w:unhideWhenUsed="1"/>
     <w:lsdException w:name="Placeholder Text" w:semiHidden="1"/>
     <w:lsdException w:name="No Spacing" w:uiPriority="1"/>
     <w:lsdException w:name="Light Shading" w:uiPriority="60"/>
@@ -7822,6 +4366,7 @@
     <w:lsdException w:name="List Table 6 Colorful Accent 6" w:uiPriority="51"/>
     <w:lsdException w:name="List Table 7 Colorful Accent 6" w:uiPriority="52"/>
     <w:lsdException w:name="Mention" w:semiHidden="1" w:unhideWhenUsed="1"/>
+    <w:lsdException w:name="Smart Link Error" w:semiHidden="1" w:unhideWhenUsed="1"/>
   </w:latentStyles>
   <w:style w:type="paragraph" w:default="1" w:styleId="Normal">
     <w:name w:val="Normal"/>
@@ -7930,6 +4475,7 @@
   <w:style w:type="character" w:default="1" w:styleId="DefaultParagraphFont">
     <w:name w:val="Default Paragraph Font"/>
     <w:uiPriority w:val="1"/>
+    <w:semiHidden/>
     <w:unhideWhenUsed/>
   </w:style>
   <w:style w:type="table" w:default="1" w:styleId="TableNormal">
@@ -9307,7 +5853,7 @@
 </file>
 
 <file path=customXml/itemProps1.xml><?xml version="1.0" encoding="utf-8"?>
-<ds:datastoreItem xmlns:ds="http://schemas.openxmlformats.org/officeDocument/2006/customXml" ds:itemID="{08EBE327-0920-BC4C-8B54-E4FED4C1D673}">
+<ds:datastoreItem xmlns:ds="http://schemas.openxmlformats.org/officeDocument/2006/customXml" ds:itemID="{BB9D677F-22F8-244D-8363-31BA50387AF7}">
   <ds:schemaRefs>
     <ds:schemaRef ds:uri="http://schemas.openxmlformats.org/officeDocument/2006/bibliography"/>
   </ds:schemaRefs>

</xml_diff>